<commit_message>
v2.0.0 se aniade los servicios para peliculas, funciones de peliculas y la estructura de la sala de cine
</commit_message>
<xml_diff>
--- a/Backend/BD/Universo del Discurso.docx
+++ b/Backend/BD/Universo del Discurso.docx
@@ -704,8 +704,6 @@
         </w:rPr>
         <w:t>celular debe tener 10</w:t>
       </w:r>
-      <w:bookmarkStart w:id="0" w:name="_GoBack"/>
-      <w:bookmarkEnd w:id="0"/>
       <w:r>
         <w:rPr>
           <w:rFonts w:ascii="Arial" w:eastAsia="Times New Roman" w:hAnsi="Arial" w:cs="Arial"/>
@@ -1058,63 +1056,42 @@
           <w:bCs/>
           <w:sz w:val="24"/>
           <w:szCs w:val="24"/>
-          <w:lang w:val="en-US"/>
-        </w:rPr>
-      </w:pPr>
-      <w:r>
-        <w:rPr>
-          <w:rFonts w:ascii="Arial" w:eastAsia="Times New Roman" w:hAnsi="Arial" w:cs="Arial"/>
-          <w:b/>
-          <w:bCs/>
-          <w:sz w:val="24"/>
-          <w:szCs w:val="24"/>
-          <w:lang w:val="en-US"/>
-        </w:rPr>
-        <w:t xml:space="preserve">4. </w:t>
-      </w:r>
-      <w:proofErr w:type="spellStart"/>
-      <w:r>
-        <w:rPr>
-          <w:rFonts w:ascii="Arial" w:eastAsia="Times New Roman" w:hAnsi="Arial" w:cs="Arial"/>
-          <w:b/>
-          <w:bCs/>
-          <w:sz w:val="24"/>
-          <w:szCs w:val="24"/>
-          <w:lang w:val="en-US"/>
-        </w:rPr>
-        <w:t>Restricciones</w:t>
-      </w:r>
-      <w:proofErr w:type="spellEnd"/>
-      <w:r>
-        <w:rPr>
-          <w:rFonts w:ascii="Arial" w:eastAsia="Times New Roman" w:hAnsi="Arial" w:cs="Arial"/>
-          <w:b/>
-          <w:bCs/>
-          <w:sz w:val="24"/>
-          <w:szCs w:val="24"/>
-          <w:lang w:val="en-US"/>
-        </w:rPr>
-        <w:t xml:space="preserve"> </w:t>
-      </w:r>
-      <w:proofErr w:type="spellStart"/>
-      <w:r>
-        <w:rPr>
-          <w:rFonts w:ascii="Arial" w:eastAsia="Times New Roman" w:hAnsi="Arial" w:cs="Arial"/>
-          <w:b/>
-          <w:bCs/>
-          <w:sz w:val="24"/>
-          <w:szCs w:val="24"/>
-          <w:lang w:val="en-US"/>
-        </w:rPr>
-        <w:t>Comunes</w:t>
-      </w:r>
-      <w:proofErr w:type="spellEnd"/>
+        </w:rPr>
+      </w:pPr>
+      <w:r>
+        <w:rPr>
+          <w:rFonts w:ascii="Arial" w:eastAsia="Times New Roman" w:hAnsi="Arial" w:cs="Arial"/>
+          <w:b/>
+          <w:bCs/>
+          <w:sz w:val="24"/>
+          <w:szCs w:val="24"/>
+        </w:rPr>
+        <w:t>4. Películas</w:t>
+      </w:r>
+    </w:p>
+    <w:p>
+      <w:pPr>
+        <w:spacing w:before="100" w:beforeAutospacing="1" w:after="100" w:afterAutospacing="1" w:line="240" w:lineRule="auto"/>
+        <w:rPr>
+          <w:rFonts w:ascii="Arial" w:eastAsia="Times New Roman" w:hAnsi="Arial" w:cs="Arial"/>
+          <w:sz w:val="24"/>
+          <w:szCs w:val="24"/>
+        </w:rPr>
+      </w:pPr>
+      <w:r>
+        <w:rPr>
+          <w:rFonts w:ascii="Arial" w:eastAsia="Times New Roman" w:hAnsi="Arial" w:cs="Arial"/>
+          <w:sz w:val="24"/>
+          <w:szCs w:val="24"/>
+        </w:rPr>
+        <w:t>El sistema almacenará la siguiente información para cada película:</w:t>
+      </w:r>
     </w:p>
     <w:p>
       <w:pPr>
         <w:numPr>
           <w:ilvl w:val="0"/>
-          <w:numId w:val="14"/>
+          <w:numId w:val="15"/>
         </w:numPr>
         <w:spacing w:before="100" w:beforeAutospacing="1" w:after="100" w:afterAutospacing="1" w:line="240" w:lineRule="auto"/>
         <w:rPr>
@@ -1126,17 +1103,27 @@
       <w:r>
         <w:rPr>
           <w:rFonts w:ascii="Arial" w:eastAsia="Times New Roman" w:hAnsi="Arial" w:cs="Arial"/>
-          <w:sz w:val="24"/>
-          <w:szCs w:val="24"/>
-        </w:rPr>
-        <w:t>Todas las contraseñas deben tener una longitud mínima de 8 caracteres para asegurar la seguridad de los usuarios.</w:t>
+          <w:b/>
+          <w:bCs/>
+          <w:sz w:val="24"/>
+          <w:szCs w:val="24"/>
+        </w:rPr>
+        <w:t>ID de película:</w:t>
+      </w:r>
+      <w:r>
+        <w:rPr>
+          <w:rFonts w:ascii="Arial" w:eastAsia="Times New Roman" w:hAnsi="Arial" w:cs="Arial"/>
+          <w:sz w:val="24"/>
+          <w:szCs w:val="24"/>
+        </w:rPr>
+        <w:t xml:space="preserve"> Valor único que identifica a cada película.</w:t>
       </w:r>
     </w:p>
     <w:p>
       <w:pPr>
         <w:numPr>
           <w:ilvl w:val="0"/>
-          <w:numId w:val="14"/>
+          <w:numId w:val="15"/>
         </w:numPr>
         <w:spacing w:before="100" w:beforeAutospacing="1" w:after="100" w:afterAutospacing="1" w:line="240" w:lineRule="auto"/>
         <w:rPr>
@@ -1148,31 +1135,801 @@
       <w:r>
         <w:rPr>
           <w:rFonts w:ascii="Arial" w:eastAsia="Times New Roman" w:hAnsi="Arial" w:cs="Arial"/>
-          <w:sz w:val="24"/>
-          <w:szCs w:val="24"/>
-        </w:rPr>
-        <w:t xml:space="preserve">Se aplicarán las políticas de eliminación en cascada, de manera </w:t>
-      </w:r>
-      <w:proofErr w:type="gramStart"/>
-      <w:r>
-        <w:rPr>
-          <w:rFonts w:ascii="Arial" w:eastAsia="Times New Roman" w:hAnsi="Arial" w:cs="Arial"/>
-          <w:sz w:val="24"/>
-          <w:szCs w:val="24"/>
-        </w:rPr>
-        <w:t>que</w:t>
-      </w:r>
-      <w:proofErr w:type="gramEnd"/>
-      <w:r>
-        <w:rPr>
-          <w:rFonts w:ascii="Arial" w:eastAsia="Times New Roman" w:hAnsi="Arial" w:cs="Arial"/>
-          <w:sz w:val="24"/>
-          <w:szCs w:val="24"/>
-        </w:rPr>
-        <w:t xml:space="preserve"> al eliminar un usuario, también se eliminen sus registros asociados en otras tablas.</w:t>
-      </w:r>
-    </w:p>
-    <w:p/>
+          <w:b/>
+          <w:bCs/>
+          <w:sz w:val="24"/>
+          <w:szCs w:val="24"/>
+        </w:rPr>
+        <w:t>Nombre:</w:t>
+      </w:r>
+      <w:r>
+        <w:rPr>
+          <w:rFonts w:ascii="Arial" w:eastAsia="Times New Roman" w:hAnsi="Arial" w:cs="Arial"/>
+          <w:sz w:val="24"/>
+          <w:szCs w:val="24"/>
+        </w:rPr>
+        <w:t xml:space="preserve"> Título de la película.</w:t>
+      </w:r>
+    </w:p>
+    <w:p>
+      <w:pPr>
+        <w:numPr>
+          <w:ilvl w:val="0"/>
+          <w:numId w:val="15"/>
+        </w:numPr>
+        <w:spacing w:before="100" w:beforeAutospacing="1" w:after="100" w:afterAutospacing="1" w:line="240" w:lineRule="auto"/>
+        <w:rPr>
+          <w:rFonts w:ascii="Arial" w:eastAsia="Times New Roman" w:hAnsi="Arial" w:cs="Arial"/>
+          <w:sz w:val="24"/>
+          <w:szCs w:val="24"/>
+        </w:rPr>
+      </w:pPr>
+      <w:r>
+        <w:rPr>
+          <w:rFonts w:ascii="Arial" w:eastAsia="Times New Roman" w:hAnsi="Arial" w:cs="Arial"/>
+          <w:b/>
+          <w:bCs/>
+          <w:sz w:val="24"/>
+          <w:szCs w:val="24"/>
+        </w:rPr>
+        <w:t>Género:</w:t>
+      </w:r>
+      <w:r>
+        <w:rPr>
+          <w:rFonts w:ascii="Arial" w:eastAsia="Times New Roman" w:hAnsi="Arial" w:cs="Arial"/>
+          <w:sz w:val="24"/>
+          <w:szCs w:val="24"/>
+        </w:rPr>
+        <w:t xml:space="preserve"> Categoría de la película, la cual puede ser 1 o 10.</w:t>
+      </w:r>
+    </w:p>
+    <w:p>
+      <w:pPr>
+        <w:numPr>
+          <w:ilvl w:val="0"/>
+          <w:numId w:val="15"/>
+        </w:numPr>
+        <w:spacing w:before="100" w:beforeAutospacing="1" w:after="100" w:afterAutospacing="1" w:line="240" w:lineRule="auto"/>
+        <w:rPr>
+          <w:rFonts w:ascii="Arial" w:eastAsia="Times New Roman" w:hAnsi="Arial" w:cs="Arial"/>
+          <w:sz w:val="24"/>
+          <w:szCs w:val="24"/>
+        </w:rPr>
+      </w:pPr>
+      <w:r>
+        <w:rPr>
+          <w:rFonts w:ascii="Arial" w:eastAsia="Times New Roman" w:hAnsi="Arial" w:cs="Arial"/>
+          <w:b/>
+          <w:bCs/>
+          <w:sz w:val="24"/>
+          <w:szCs w:val="24"/>
+        </w:rPr>
+        <w:t>Sinopsis:</w:t>
+      </w:r>
+      <w:r>
+        <w:rPr>
+          <w:rFonts w:ascii="Arial" w:eastAsia="Times New Roman" w:hAnsi="Arial" w:cs="Arial"/>
+          <w:sz w:val="24"/>
+          <w:szCs w:val="24"/>
+        </w:rPr>
+        <w:t xml:space="preserve"> Breve descripción de la película.</w:t>
+      </w:r>
+    </w:p>
+    <w:p>
+      <w:pPr>
+        <w:numPr>
+          <w:ilvl w:val="0"/>
+          <w:numId w:val="15"/>
+        </w:numPr>
+        <w:spacing w:before="100" w:beforeAutospacing="1" w:after="100" w:afterAutospacing="1" w:line="240" w:lineRule="auto"/>
+        <w:rPr>
+          <w:rFonts w:ascii="Arial" w:eastAsia="Times New Roman" w:hAnsi="Arial" w:cs="Arial"/>
+          <w:sz w:val="24"/>
+          <w:szCs w:val="24"/>
+        </w:rPr>
+      </w:pPr>
+      <w:r>
+        <w:rPr>
+          <w:rFonts w:ascii="Arial" w:eastAsia="Times New Roman" w:hAnsi="Arial" w:cs="Arial"/>
+          <w:b/>
+          <w:bCs/>
+          <w:sz w:val="24"/>
+          <w:szCs w:val="24"/>
+        </w:rPr>
+        <w:t>Póster:</w:t>
+      </w:r>
+      <w:r>
+        <w:rPr>
+          <w:rFonts w:ascii="Arial" w:eastAsia="Times New Roman" w:hAnsi="Arial" w:cs="Arial"/>
+          <w:sz w:val="24"/>
+          <w:szCs w:val="24"/>
+        </w:rPr>
+        <w:t xml:space="preserve"> Imagen representativa de la película.</w:t>
+      </w:r>
+    </w:p>
+    <w:p>
+      <w:pPr>
+        <w:spacing w:before="100" w:beforeAutospacing="1" w:after="100" w:afterAutospacing="1" w:line="240" w:lineRule="auto"/>
+        <w:rPr>
+          <w:rFonts w:ascii="Arial" w:eastAsia="Times New Roman" w:hAnsi="Arial" w:cs="Arial"/>
+          <w:sz w:val="24"/>
+          <w:szCs w:val="24"/>
+          <w:lang w:val="en-US"/>
+        </w:rPr>
+      </w:pPr>
+      <w:proofErr w:type="spellStart"/>
+      <w:r>
+        <w:rPr>
+          <w:rFonts w:ascii="Arial" w:eastAsia="Times New Roman" w:hAnsi="Arial" w:cs="Arial"/>
+          <w:b/>
+          <w:bCs/>
+          <w:sz w:val="24"/>
+          <w:szCs w:val="24"/>
+          <w:lang w:val="en-US"/>
+        </w:rPr>
+        <w:t>Restricciones</w:t>
+      </w:r>
+      <w:proofErr w:type="spellEnd"/>
+      <w:r>
+        <w:rPr>
+          <w:rFonts w:ascii="Arial" w:eastAsia="Times New Roman" w:hAnsi="Arial" w:cs="Arial"/>
+          <w:b/>
+          <w:bCs/>
+          <w:sz w:val="24"/>
+          <w:szCs w:val="24"/>
+          <w:lang w:val="en-US"/>
+        </w:rPr>
+        <w:t>:</w:t>
+      </w:r>
+    </w:p>
+    <w:p>
+      <w:pPr>
+        <w:numPr>
+          <w:ilvl w:val="0"/>
+          <w:numId w:val="16"/>
+        </w:numPr>
+        <w:spacing w:before="100" w:beforeAutospacing="1" w:after="100" w:afterAutospacing="1" w:line="240" w:lineRule="auto"/>
+        <w:rPr>
+          <w:rFonts w:ascii="Arial" w:eastAsia="Times New Roman" w:hAnsi="Arial" w:cs="Arial"/>
+          <w:sz w:val="24"/>
+          <w:szCs w:val="24"/>
+        </w:rPr>
+      </w:pPr>
+      <w:r>
+        <w:rPr>
+          <w:rFonts w:ascii="Arial" w:eastAsia="Times New Roman" w:hAnsi="Arial" w:cs="Arial"/>
+          <w:sz w:val="24"/>
+          <w:szCs w:val="24"/>
+        </w:rPr>
+        <w:t>El ID de película debe ser único.</w:t>
+      </w:r>
+    </w:p>
+    <w:p>
+      <w:pPr>
+        <w:numPr>
+          <w:ilvl w:val="0"/>
+          <w:numId w:val="16"/>
+        </w:numPr>
+        <w:spacing w:before="100" w:beforeAutospacing="1" w:after="100" w:afterAutospacing="1" w:line="240" w:lineRule="auto"/>
+        <w:rPr>
+          <w:rFonts w:ascii="Arial" w:eastAsia="Times New Roman" w:hAnsi="Arial" w:cs="Arial"/>
+          <w:sz w:val="24"/>
+          <w:szCs w:val="24"/>
+        </w:rPr>
+      </w:pPr>
+      <w:r>
+        <w:rPr>
+          <w:rFonts w:ascii="Arial" w:eastAsia="Times New Roman" w:hAnsi="Arial" w:cs="Arial"/>
+          <w:sz w:val="24"/>
+          <w:szCs w:val="24"/>
+        </w:rPr>
+        <w:t>El género debe ser un valor permitido (1 o 10).</w:t>
+      </w:r>
+    </w:p>
+    <w:p>
+      <w:pPr>
+        <w:numPr>
+          <w:ilvl w:val="0"/>
+          <w:numId w:val="16"/>
+        </w:numPr>
+        <w:spacing w:before="100" w:beforeAutospacing="1" w:after="100" w:afterAutospacing="1" w:line="240" w:lineRule="auto"/>
+        <w:rPr>
+          <w:rFonts w:ascii="Arial" w:eastAsia="Times New Roman" w:hAnsi="Arial" w:cs="Arial"/>
+          <w:sz w:val="24"/>
+          <w:szCs w:val="24"/>
+        </w:rPr>
+      </w:pPr>
+      <w:r>
+        <w:rPr>
+          <w:rFonts w:ascii="Arial" w:eastAsia="Times New Roman" w:hAnsi="Arial" w:cs="Arial"/>
+          <w:sz w:val="24"/>
+          <w:szCs w:val="24"/>
+        </w:rPr>
+        <w:t>El póster debe tener un formato válido (en la lógica de la aplicación).</w:t>
+      </w:r>
+    </w:p>
+    <w:p>
+      <w:pPr>
+        <w:spacing w:before="100" w:beforeAutospacing="1" w:after="100" w:afterAutospacing="1" w:line="240" w:lineRule="auto"/>
+        <w:outlineLvl w:val="3"/>
+        <w:rPr>
+          <w:rFonts w:ascii="Arial" w:eastAsia="Times New Roman" w:hAnsi="Arial" w:cs="Arial"/>
+          <w:b/>
+          <w:bCs/>
+          <w:sz w:val="24"/>
+          <w:szCs w:val="24"/>
+        </w:rPr>
+      </w:pPr>
+      <w:r>
+        <w:rPr>
+          <w:rFonts w:ascii="Arial" w:eastAsia="Times New Roman" w:hAnsi="Arial" w:cs="Arial"/>
+          <w:b/>
+          <w:bCs/>
+          <w:sz w:val="24"/>
+          <w:szCs w:val="24"/>
+        </w:rPr>
+        <w:t>5. Salas de Cine</w:t>
+      </w:r>
+    </w:p>
+    <w:p>
+      <w:pPr>
+        <w:spacing w:before="100" w:beforeAutospacing="1" w:after="100" w:afterAutospacing="1" w:line="240" w:lineRule="auto"/>
+        <w:rPr>
+          <w:rFonts w:ascii="Arial" w:eastAsia="Times New Roman" w:hAnsi="Arial" w:cs="Arial"/>
+          <w:sz w:val="24"/>
+          <w:szCs w:val="24"/>
+        </w:rPr>
+      </w:pPr>
+      <w:r>
+        <w:rPr>
+          <w:rFonts w:ascii="Arial" w:eastAsia="Times New Roman" w:hAnsi="Arial" w:cs="Arial"/>
+          <w:sz w:val="24"/>
+          <w:szCs w:val="24"/>
+        </w:rPr>
+        <w:t xml:space="preserve">El sistema gestionará las </w:t>
+      </w:r>
+      <w:r>
+        <w:rPr>
+          <w:rFonts w:ascii="Arial" w:eastAsia="Times New Roman" w:hAnsi="Arial" w:cs="Arial"/>
+          <w:b/>
+          <w:bCs/>
+          <w:sz w:val="24"/>
+          <w:szCs w:val="24"/>
+        </w:rPr>
+        <w:t>salas de cine</w:t>
+      </w:r>
+      <w:r>
+        <w:rPr>
+          <w:rFonts w:ascii="Arial" w:eastAsia="Times New Roman" w:hAnsi="Arial" w:cs="Arial"/>
+          <w:sz w:val="24"/>
+          <w:szCs w:val="24"/>
+        </w:rPr>
+        <w:t xml:space="preserve"> de la siguiente manera:</w:t>
+      </w:r>
+    </w:p>
+    <w:p>
+      <w:pPr>
+        <w:numPr>
+          <w:ilvl w:val="0"/>
+          <w:numId w:val="17"/>
+        </w:numPr>
+        <w:spacing w:before="100" w:beforeAutospacing="1" w:after="100" w:afterAutospacing="1" w:line="240" w:lineRule="auto"/>
+        <w:rPr>
+          <w:rFonts w:ascii="Arial" w:eastAsia="Times New Roman" w:hAnsi="Arial" w:cs="Arial"/>
+          <w:sz w:val="24"/>
+          <w:szCs w:val="24"/>
+        </w:rPr>
+      </w:pPr>
+      <w:r>
+        <w:rPr>
+          <w:rFonts w:ascii="Arial" w:eastAsia="Times New Roman" w:hAnsi="Arial" w:cs="Arial"/>
+          <w:b/>
+          <w:bCs/>
+          <w:sz w:val="24"/>
+          <w:szCs w:val="24"/>
+        </w:rPr>
+        <w:t>ID de sala:</w:t>
+      </w:r>
+      <w:r>
+        <w:rPr>
+          <w:rFonts w:ascii="Arial" w:eastAsia="Times New Roman" w:hAnsi="Arial" w:cs="Arial"/>
+          <w:sz w:val="24"/>
+          <w:szCs w:val="24"/>
+        </w:rPr>
+        <w:t xml:space="preserve"> Valor único que identifica a cada sala de cine.</w:t>
+      </w:r>
+    </w:p>
+    <w:p>
+      <w:pPr>
+        <w:spacing w:before="100" w:beforeAutospacing="1" w:after="100" w:afterAutospacing="1" w:line="240" w:lineRule="auto"/>
+        <w:rPr>
+          <w:rFonts w:ascii="Arial" w:eastAsia="Times New Roman" w:hAnsi="Arial" w:cs="Arial"/>
+          <w:sz w:val="24"/>
+          <w:szCs w:val="24"/>
+        </w:rPr>
+      </w:pPr>
+      <w:r>
+        <w:rPr>
+          <w:rFonts w:ascii="Arial" w:eastAsia="Times New Roman" w:hAnsi="Arial" w:cs="Arial"/>
+          <w:sz w:val="24"/>
+          <w:szCs w:val="24"/>
+        </w:rPr>
+        <w:t xml:space="preserve">Cada sala puede </w:t>
+      </w:r>
+      <w:r>
+        <w:rPr>
+          <w:rFonts w:ascii="Arial" w:eastAsia="Times New Roman" w:hAnsi="Arial" w:cs="Arial"/>
+          <w:b/>
+          <w:bCs/>
+          <w:sz w:val="24"/>
+          <w:szCs w:val="24"/>
+        </w:rPr>
+        <w:t>presentar películas</w:t>
+      </w:r>
+      <w:r>
+        <w:rPr>
+          <w:rFonts w:ascii="Arial" w:eastAsia="Times New Roman" w:hAnsi="Arial" w:cs="Arial"/>
+          <w:sz w:val="24"/>
+          <w:szCs w:val="24"/>
+        </w:rPr>
+        <w:t>, lo que implica almacenar las siguientes propiedades:</w:t>
+      </w:r>
+    </w:p>
+    <w:p>
+      <w:pPr>
+        <w:numPr>
+          <w:ilvl w:val="0"/>
+          <w:numId w:val="18"/>
+        </w:numPr>
+        <w:spacing w:before="100" w:beforeAutospacing="1" w:after="100" w:afterAutospacing="1" w:line="240" w:lineRule="auto"/>
+        <w:rPr>
+          <w:rFonts w:ascii="Arial" w:eastAsia="Times New Roman" w:hAnsi="Arial" w:cs="Arial"/>
+          <w:sz w:val="24"/>
+          <w:szCs w:val="24"/>
+        </w:rPr>
+      </w:pPr>
+      <w:r>
+        <w:rPr>
+          <w:rFonts w:ascii="Arial" w:eastAsia="Times New Roman" w:hAnsi="Arial" w:cs="Arial"/>
+          <w:b/>
+          <w:bCs/>
+          <w:sz w:val="24"/>
+          <w:szCs w:val="24"/>
+        </w:rPr>
+        <w:t>ID de película:</w:t>
+      </w:r>
+      <w:r>
+        <w:rPr>
+          <w:rFonts w:ascii="Arial" w:eastAsia="Times New Roman" w:hAnsi="Arial" w:cs="Arial"/>
+          <w:sz w:val="24"/>
+          <w:szCs w:val="24"/>
+        </w:rPr>
+        <w:t xml:space="preserve"> Identifica la película que se presenta en la sala.</w:t>
+      </w:r>
+    </w:p>
+    <w:p>
+      <w:pPr>
+        <w:numPr>
+          <w:ilvl w:val="0"/>
+          <w:numId w:val="18"/>
+        </w:numPr>
+        <w:spacing w:before="100" w:beforeAutospacing="1" w:after="100" w:afterAutospacing="1" w:line="240" w:lineRule="auto"/>
+        <w:rPr>
+          <w:rFonts w:ascii="Arial" w:eastAsia="Times New Roman" w:hAnsi="Arial" w:cs="Arial"/>
+          <w:sz w:val="24"/>
+          <w:szCs w:val="24"/>
+        </w:rPr>
+      </w:pPr>
+      <w:r>
+        <w:rPr>
+          <w:rFonts w:ascii="Arial" w:eastAsia="Times New Roman" w:hAnsi="Arial" w:cs="Arial"/>
+          <w:b/>
+          <w:bCs/>
+          <w:sz w:val="24"/>
+          <w:szCs w:val="24"/>
+        </w:rPr>
+        <w:t>Fecha de inicio:</w:t>
+      </w:r>
+      <w:r>
+        <w:rPr>
+          <w:rFonts w:ascii="Arial" w:eastAsia="Times New Roman" w:hAnsi="Arial" w:cs="Arial"/>
+          <w:sz w:val="24"/>
+          <w:szCs w:val="24"/>
+        </w:rPr>
+        <w:t xml:space="preserve"> Fecha en la que la película comienza a proyectarse.</w:t>
+      </w:r>
+    </w:p>
+    <w:p>
+      <w:pPr>
+        <w:numPr>
+          <w:ilvl w:val="0"/>
+          <w:numId w:val="18"/>
+        </w:numPr>
+        <w:spacing w:before="100" w:beforeAutospacing="1" w:after="100" w:afterAutospacing="1" w:line="240" w:lineRule="auto"/>
+        <w:rPr>
+          <w:rFonts w:ascii="Arial" w:eastAsia="Times New Roman" w:hAnsi="Arial" w:cs="Arial"/>
+          <w:sz w:val="24"/>
+          <w:szCs w:val="24"/>
+        </w:rPr>
+      </w:pPr>
+      <w:r>
+        <w:rPr>
+          <w:rFonts w:ascii="Arial" w:eastAsia="Times New Roman" w:hAnsi="Arial" w:cs="Arial"/>
+          <w:b/>
+          <w:bCs/>
+          <w:sz w:val="24"/>
+          <w:szCs w:val="24"/>
+        </w:rPr>
+        <w:t>Fecha de finalización:</w:t>
+      </w:r>
+      <w:r>
+        <w:rPr>
+          <w:rFonts w:ascii="Arial" w:eastAsia="Times New Roman" w:hAnsi="Arial" w:cs="Arial"/>
+          <w:sz w:val="24"/>
+          <w:szCs w:val="24"/>
+        </w:rPr>
+        <w:t xml:space="preserve"> Fecha en la que la película deja de proyectarse.</w:t>
+      </w:r>
+    </w:p>
+    <w:p>
+      <w:pPr>
+        <w:numPr>
+          <w:ilvl w:val="0"/>
+          <w:numId w:val="18"/>
+        </w:numPr>
+        <w:spacing w:before="100" w:beforeAutospacing="1" w:after="100" w:afterAutospacing="1" w:line="240" w:lineRule="auto"/>
+        <w:rPr>
+          <w:rFonts w:ascii="Arial" w:eastAsia="Times New Roman" w:hAnsi="Arial" w:cs="Arial"/>
+          <w:sz w:val="24"/>
+          <w:szCs w:val="24"/>
+        </w:rPr>
+      </w:pPr>
+      <w:r>
+        <w:rPr>
+          <w:rFonts w:ascii="Arial" w:eastAsia="Times New Roman" w:hAnsi="Arial" w:cs="Arial"/>
+          <w:b/>
+          <w:bCs/>
+          <w:sz w:val="24"/>
+          <w:szCs w:val="24"/>
+        </w:rPr>
+        <w:t>Hora de inicio:</w:t>
+      </w:r>
+      <w:r>
+        <w:rPr>
+          <w:rFonts w:ascii="Arial" w:eastAsia="Times New Roman" w:hAnsi="Arial" w:cs="Arial"/>
+          <w:sz w:val="24"/>
+          <w:szCs w:val="24"/>
+        </w:rPr>
+        <w:t xml:space="preserve"> Hora de inicio de la proyección.</w:t>
+      </w:r>
+    </w:p>
+    <w:p>
+      <w:pPr>
+        <w:numPr>
+          <w:ilvl w:val="0"/>
+          <w:numId w:val="18"/>
+        </w:numPr>
+        <w:spacing w:before="100" w:beforeAutospacing="1" w:after="100" w:afterAutospacing="1" w:line="240" w:lineRule="auto"/>
+        <w:rPr>
+          <w:rFonts w:ascii="Arial" w:eastAsia="Times New Roman" w:hAnsi="Arial" w:cs="Arial"/>
+          <w:sz w:val="24"/>
+          <w:szCs w:val="24"/>
+        </w:rPr>
+      </w:pPr>
+      <w:r>
+        <w:rPr>
+          <w:rFonts w:ascii="Arial" w:eastAsia="Times New Roman" w:hAnsi="Arial" w:cs="Arial"/>
+          <w:b/>
+          <w:bCs/>
+          <w:sz w:val="24"/>
+          <w:szCs w:val="24"/>
+        </w:rPr>
+        <w:t>Hora de finalización:</w:t>
+      </w:r>
+      <w:r>
+        <w:rPr>
+          <w:rFonts w:ascii="Arial" w:eastAsia="Times New Roman" w:hAnsi="Arial" w:cs="Arial"/>
+          <w:sz w:val="24"/>
+          <w:szCs w:val="24"/>
+        </w:rPr>
+        <w:t xml:space="preserve"> Hora de término de la proyección.</w:t>
+      </w:r>
+    </w:p>
+    <w:p>
+      <w:pPr>
+        <w:numPr>
+          <w:ilvl w:val="0"/>
+          <w:numId w:val="18"/>
+        </w:numPr>
+        <w:spacing w:before="100" w:beforeAutospacing="1" w:after="100" w:afterAutospacing="1" w:line="240" w:lineRule="auto"/>
+        <w:rPr>
+          <w:rFonts w:ascii="Arial" w:eastAsia="Times New Roman" w:hAnsi="Arial" w:cs="Arial"/>
+          <w:sz w:val="24"/>
+          <w:szCs w:val="24"/>
+        </w:rPr>
+      </w:pPr>
+      <w:r>
+        <w:rPr>
+          <w:rFonts w:ascii="Arial" w:eastAsia="Times New Roman" w:hAnsi="Arial" w:cs="Arial"/>
+          <w:b/>
+          <w:bCs/>
+          <w:sz w:val="24"/>
+          <w:szCs w:val="24"/>
+        </w:rPr>
+        <w:t>Estado activo:</w:t>
+      </w:r>
+      <w:r>
+        <w:rPr>
+          <w:rFonts w:ascii="Arial" w:eastAsia="Times New Roman" w:hAnsi="Arial" w:cs="Arial"/>
+          <w:sz w:val="24"/>
+          <w:szCs w:val="24"/>
+        </w:rPr>
+        <w:t xml:space="preserve"> Indica si la película está actualmente en proyección (activo = 1) o no (activo = 0).</w:t>
+      </w:r>
+    </w:p>
+    <w:p>
+      <w:pPr>
+        <w:spacing w:before="100" w:beforeAutospacing="1" w:after="100" w:afterAutospacing="1" w:line="240" w:lineRule="auto"/>
+        <w:rPr>
+          <w:rFonts w:ascii="Arial" w:eastAsia="Times New Roman" w:hAnsi="Arial" w:cs="Arial"/>
+          <w:sz w:val="24"/>
+          <w:szCs w:val="24"/>
+          <w:lang w:val="en-US"/>
+        </w:rPr>
+      </w:pPr>
+      <w:proofErr w:type="spellStart"/>
+      <w:r>
+        <w:rPr>
+          <w:rFonts w:ascii="Arial" w:eastAsia="Times New Roman" w:hAnsi="Arial" w:cs="Arial"/>
+          <w:b/>
+          <w:bCs/>
+          <w:sz w:val="24"/>
+          <w:szCs w:val="24"/>
+          <w:lang w:val="en-US"/>
+        </w:rPr>
+        <w:t>Restricciones</w:t>
+      </w:r>
+      <w:proofErr w:type="spellEnd"/>
+      <w:r>
+        <w:rPr>
+          <w:rFonts w:ascii="Arial" w:eastAsia="Times New Roman" w:hAnsi="Arial" w:cs="Arial"/>
+          <w:b/>
+          <w:bCs/>
+          <w:sz w:val="24"/>
+          <w:szCs w:val="24"/>
+          <w:lang w:val="en-US"/>
+        </w:rPr>
+        <w:t>:</w:t>
+      </w:r>
+    </w:p>
+    <w:p>
+      <w:pPr>
+        <w:numPr>
+          <w:ilvl w:val="0"/>
+          <w:numId w:val="19"/>
+        </w:numPr>
+        <w:spacing w:before="100" w:beforeAutospacing="1" w:after="100" w:afterAutospacing="1" w:line="240" w:lineRule="auto"/>
+        <w:rPr>
+          <w:rFonts w:ascii="Arial" w:eastAsia="Times New Roman" w:hAnsi="Arial" w:cs="Arial"/>
+          <w:sz w:val="24"/>
+          <w:szCs w:val="24"/>
+        </w:rPr>
+      </w:pPr>
+      <w:r>
+        <w:rPr>
+          <w:rFonts w:ascii="Arial" w:eastAsia="Times New Roman" w:hAnsi="Arial" w:cs="Arial"/>
+          <w:sz w:val="24"/>
+          <w:szCs w:val="24"/>
+        </w:rPr>
+        <w:t>El ID de sala y el ID de película deben ser únicos y estar relacionados.</w:t>
+      </w:r>
+    </w:p>
+    <w:p>
+      <w:pPr>
+        <w:numPr>
+          <w:ilvl w:val="0"/>
+          <w:numId w:val="19"/>
+        </w:numPr>
+        <w:spacing w:before="100" w:beforeAutospacing="1" w:after="100" w:afterAutospacing="1" w:line="240" w:lineRule="auto"/>
+        <w:rPr>
+          <w:rFonts w:ascii="Arial" w:eastAsia="Times New Roman" w:hAnsi="Arial" w:cs="Arial"/>
+          <w:sz w:val="24"/>
+          <w:szCs w:val="24"/>
+        </w:rPr>
+      </w:pPr>
+      <w:r>
+        <w:rPr>
+          <w:rFonts w:ascii="Arial" w:eastAsia="Times New Roman" w:hAnsi="Arial" w:cs="Arial"/>
+          <w:sz w:val="24"/>
+          <w:szCs w:val="24"/>
+        </w:rPr>
+        <w:lastRenderedPageBreak/>
+        <w:t>La fecha de inicio y de finalización deben ser válidas y coherentes (la fecha de finalización no puede ser anterior a la de inicio).</w:t>
+      </w:r>
+    </w:p>
+    <w:p>
+      <w:pPr>
+        <w:numPr>
+          <w:ilvl w:val="0"/>
+          <w:numId w:val="19"/>
+        </w:numPr>
+        <w:spacing w:before="100" w:beforeAutospacing="1" w:after="100" w:afterAutospacing="1" w:line="240" w:lineRule="auto"/>
+        <w:rPr>
+          <w:rFonts w:ascii="Arial" w:eastAsia="Times New Roman" w:hAnsi="Arial" w:cs="Arial"/>
+          <w:sz w:val="24"/>
+          <w:szCs w:val="24"/>
+        </w:rPr>
+      </w:pPr>
+      <w:r>
+        <w:rPr>
+          <w:rFonts w:ascii="Arial" w:eastAsia="Times New Roman" w:hAnsi="Arial" w:cs="Arial"/>
+          <w:sz w:val="24"/>
+          <w:szCs w:val="24"/>
+        </w:rPr>
+        <w:t>Las horas de inicio y finalización deben ser coherentes.</w:t>
+      </w:r>
+    </w:p>
+    <w:p>
+      <w:pPr>
+        <w:numPr>
+          <w:ilvl w:val="0"/>
+          <w:numId w:val="19"/>
+        </w:numPr>
+        <w:spacing w:before="100" w:beforeAutospacing="1" w:after="100" w:afterAutospacing="1" w:line="240" w:lineRule="auto"/>
+        <w:rPr>
+          <w:rFonts w:ascii="Arial" w:eastAsia="Times New Roman" w:hAnsi="Arial" w:cs="Arial"/>
+          <w:sz w:val="24"/>
+          <w:szCs w:val="24"/>
+        </w:rPr>
+      </w:pPr>
+      <w:r>
+        <w:rPr>
+          <w:rFonts w:ascii="Arial" w:eastAsia="Times New Roman" w:hAnsi="Arial" w:cs="Arial"/>
+          <w:sz w:val="24"/>
+          <w:szCs w:val="24"/>
+        </w:rPr>
+        <w:t>El estado activo debe ser un valor binario (1 para activo y 0 para inactivo).</w:t>
+      </w:r>
+    </w:p>
+    <w:p>
+      <w:pPr>
+        <w:spacing w:before="100" w:beforeAutospacing="1" w:after="100" w:afterAutospacing="1" w:line="240" w:lineRule="auto"/>
+        <w:outlineLvl w:val="3"/>
+        <w:rPr>
+          <w:rFonts w:ascii="Arial" w:eastAsia="Times New Roman" w:hAnsi="Arial" w:cs="Arial"/>
+          <w:b/>
+          <w:bCs/>
+          <w:sz w:val="24"/>
+          <w:szCs w:val="24"/>
+          <w:lang w:val="en-US"/>
+        </w:rPr>
+      </w:pPr>
+      <w:r>
+        <w:rPr>
+          <w:rFonts w:ascii="Arial" w:eastAsia="Times New Roman" w:hAnsi="Arial" w:cs="Arial"/>
+          <w:b/>
+          <w:bCs/>
+          <w:sz w:val="24"/>
+          <w:szCs w:val="24"/>
+          <w:lang w:val="en-US"/>
+        </w:rPr>
+        <w:t xml:space="preserve">6. </w:t>
+      </w:r>
+      <w:proofErr w:type="spellStart"/>
+      <w:r>
+        <w:rPr>
+          <w:rFonts w:ascii="Arial" w:eastAsia="Times New Roman" w:hAnsi="Arial" w:cs="Arial"/>
+          <w:b/>
+          <w:bCs/>
+          <w:sz w:val="24"/>
+          <w:szCs w:val="24"/>
+          <w:lang w:val="en-US"/>
+        </w:rPr>
+        <w:t>Restricciones</w:t>
+      </w:r>
+      <w:proofErr w:type="spellEnd"/>
+      <w:r>
+        <w:rPr>
+          <w:rFonts w:ascii="Arial" w:eastAsia="Times New Roman" w:hAnsi="Arial" w:cs="Arial"/>
+          <w:b/>
+          <w:bCs/>
+          <w:sz w:val="24"/>
+          <w:szCs w:val="24"/>
+          <w:lang w:val="en-US"/>
+        </w:rPr>
+        <w:t xml:space="preserve"> </w:t>
+      </w:r>
+      <w:proofErr w:type="spellStart"/>
+      <w:r>
+        <w:rPr>
+          <w:rFonts w:ascii="Arial" w:eastAsia="Times New Roman" w:hAnsi="Arial" w:cs="Arial"/>
+          <w:b/>
+          <w:bCs/>
+          <w:sz w:val="24"/>
+          <w:szCs w:val="24"/>
+          <w:lang w:val="en-US"/>
+        </w:rPr>
+        <w:t>Comunes</w:t>
+      </w:r>
+      <w:proofErr w:type="spellEnd"/>
+    </w:p>
+    <w:p>
+      <w:pPr>
+        <w:numPr>
+          <w:ilvl w:val="0"/>
+          <w:numId w:val="20"/>
+        </w:numPr>
+        <w:spacing w:before="100" w:beforeAutospacing="1" w:after="100" w:afterAutospacing="1" w:line="240" w:lineRule="auto"/>
+        <w:rPr>
+          <w:rFonts w:ascii="Arial" w:eastAsia="Times New Roman" w:hAnsi="Arial" w:cs="Arial"/>
+          <w:sz w:val="24"/>
+          <w:szCs w:val="24"/>
+        </w:rPr>
+      </w:pPr>
+      <w:r>
+        <w:rPr>
+          <w:rFonts w:ascii="Arial" w:eastAsia="Times New Roman" w:hAnsi="Arial" w:cs="Arial"/>
+          <w:sz w:val="24"/>
+          <w:szCs w:val="24"/>
+        </w:rPr>
+        <w:t>Todas las contraseñas deben tener una longitud mínima de 8 caracteres.</w:t>
+      </w:r>
+    </w:p>
+    <w:p>
+      <w:pPr>
+        <w:numPr>
+          <w:ilvl w:val="0"/>
+          <w:numId w:val="20"/>
+        </w:numPr>
+        <w:spacing w:before="100" w:beforeAutospacing="1" w:after="100" w:afterAutospacing="1" w:line="240" w:lineRule="auto"/>
+        <w:rPr>
+          <w:rFonts w:ascii="Arial" w:eastAsia="Times New Roman" w:hAnsi="Arial" w:cs="Arial"/>
+          <w:sz w:val="24"/>
+          <w:szCs w:val="24"/>
+        </w:rPr>
+      </w:pPr>
+      <w:r>
+        <w:rPr>
+          <w:rFonts w:ascii="Arial" w:eastAsia="Times New Roman" w:hAnsi="Arial" w:cs="Arial"/>
+          <w:sz w:val="24"/>
+          <w:szCs w:val="24"/>
+        </w:rPr>
+        <w:t>Se aplicarán políticas de eliminación en cascada: si se elimina un usuario, también se eliminarán sus registros asociados.</w:t>
+      </w:r>
+    </w:p>
+    <w:p>
+      <w:pPr>
+        <w:numPr>
+          <w:ilvl w:val="0"/>
+          <w:numId w:val="20"/>
+        </w:numPr>
+        <w:spacing w:before="100" w:beforeAutospacing="1" w:after="100" w:afterAutospacing="1" w:line="240" w:lineRule="auto"/>
+        <w:rPr>
+          <w:rFonts w:ascii="Arial" w:eastAsia="Times New Roman" w:hAnsi="Arial" w:cs="Arial"/>
+          <w:sz w:val="24"/>
+          <w:szCs w:val="24"/>
+        </w:rPr>
+      </w:pPr>
+      <w:r>
+        <w:rPr>
+          <w:rFonts w:ascii="Arial" w:eastAsia="Times New Roman" w:hAnsi="Arial" w:cs="Arial"/>
+          <w:sz w:val="24"/>
+          <w:szCs w:val="24"/>
+        </w:rPr>
+        <w:t>Las películas deben tener una programación coherente de fechas y horas para cada sala de cine.</w:t>
+      </w:r>
+      <w:bookmarkStart w:id="0" w:name="_GoBack"/>
+      <w:bookmarkEnd w:id="0"/>
+    </w:p>
+    <w:p>
+      <w:pPr>
+        <w:rPr>
+          <w:rFonts w:ascii="Arial" w:hAnsi="Arial" w:cs="Arial"/>
+          <w:sz w:val="24"/>
+          <w:szCs w:val="24"/>
+        </w:rPr>
+      </w:pPr>
+    </w:p>
     <w:sectPr>
       <w:pgSz w:w="12240" w:h="15840"/>
       <w:pgMar w:top="1417" w:right="1701" w:bottom="1417" w:left="1701" w:header="708" w:footer="708" w:gutter="0"/>
@@ -1484,6 +2241,155 @@
     </w:lvl>
   </w:abstractNum>
   <w:abstractNum w:abstractNumId="2" w15:restartNumberingAfterBreak="0">
+    <w:nsid w:val="05D036B2"/>
+    <w:multiLevelType w:val="multilevel"/>
+    <w:tmpl w:val="02CCB1F8"/>
+    <w:lvl w:ilvl="0">
+      <w:start w:val="1"/>
+      <w:numFmt w:val="bullet"/>
+      <w:lvlText w:val=""/>
+      <w:lvlJc w:val="left"/>
+      <w:pPr>
+        <w:tabs>
+          <w:tab w:val="num" w:pos="720"/>
+        </w:tabs>
+        <w:ind w:left="720" w:hanging="360"/>
+      </w:pPr>
+      <w:rPr>
+        <w:rFonts w:ascii="Symbol" w:hAnsi="Symbol" w:hint="default"/>
+        <w:sz w:val="20"/>
+      </w:rPr>
+    </w:lvl>
+    <w:lvl w:ilvl="1" w:tentative="1">
+      <w:start w:val="1"/>
+      <w:numFmt w:val="bullet"/>
+      <w:lvlText w:val="o"/>
+      <w:lvlJc w:val="left"/>
+      <w:pPr>
+        <w:tabs>
+          <w:tab w:val="num" w:pos="1440"/>
+        </w:tabs>
+        <w:ind w:left="1440" w:hanging="360"/>
+      </w:pPr>
+      <w:rPr>
+        <w:rFonts w:ascii="Courier New" w:hAnsi="Courier New" w:hint="default"/>
+        <w:sz w:val="20"/>
+      </w:rPr>
+    </w:lvl>
+    <w:lvl w:ilvl="2" w:tentative="1">
+      <w:start w:val="1"/>
+      <w:numFmt w:val="bullet"/>
+      <w:lvlText w:val=""/>
+      <w:lvlJc w:val="left"/>
+      <w:pPr>
+        <w:tabs>
+          <w:tab w:val="num" w:pos="2160"/>
+        </w:tabs>
+        <w:ind w:left="2160" w:hanging="360"/>
+      </w:pPr>
+      <w:rPr>
+        <w:rFonts w:ascii="Wingdings" w:hAnsi="Wingdings" w:hint="default"/>
+        <w:sz w:val="20"/>
+      </w:rPr>
+    </w:lvl>
+    <w:lvl w:ilvl="3" w:tentative="1">
+      <w:start w:val="1"/>
+      <w:numFmt w:val="bullet"/>
+      <w:lvlText w:val=""/>
+      <w:lvlJc w:val="left"/>
+      <w:pPr>
+        <w:tabs>
+          <w:tab w:val="num" w:pos="2880"/>
+        </w:tabs>
+        <w:ind w:left="2880" w:hanging="360"/>
+      </w:pPr>
+      <w:rPr>
+        <w:rFonts w:ascii="Wingdings" w:hAnsi="Wingdings" w:hint="default"/>
+        <w:sz w:val="20"/>
+      </w:rPr>
+    </w:lvl>
+    <w:lvl w:ilvl="4" w:tentative="1">
+      <w:start w:val="1"/>
+      <w:numFmt w:val="bullet"/>
+      <w:lvlText w:val=""/>
+      <w:lvlJc w:val="left"/>
+      <w:pPr>
+        <w:tabs>
+          <w:tab w:val="num" w:pos="3600"/>
+        </w:tabs>
+        <w:ind w:left="3600" w:hanging="360"/>
+      </w:pPr>
+      <w:rPr>
+        <w:rFonts w:ascii="Wingdings" w:hAnsi="Wingdings" w:hint="default"/>
+        <w:sz w:val="20"/>
+      </w:rPr>
+    </w:lvl>
+    <w:lvl w:ilvl="5" w:tentative="1">
+      <w:start w:val="1"/>
+      <w:numFmt w:val="bullet"/>
+      <w:lvlText w:val=""/>
+      <w:lvlJc w:val="left"/>
+      <w:pPr>
+        <w:tabs>
+          <w:tab w:val="num" w:pos="4320"/>
+        </w:tabs>
+        <w:ind w:left="4320" w:hanging="360"/>
+      </w:pPr>
+      <w:rPr>
+        <w:rFonts w:ascii="Wingdings" w:hAnsi="Wingdings" w:hint="default"/>
+        <w:sz w:val="20"/>
+      </w:rPr>
+    </w:lvl>
+    <w:lvl w:ilvl="6" w:tentative="1">
+      <w:start w:val="1"/>
+      <w:numFmt w:val="bullet"/>
+      <w:lvlText w:val=""/>
+      <w:lvlJc w:val="left"/>
+      <w:pPr>
+        <w:tabs>
+          <w:tab w:val="num" w:pos="5040"/>
+        </w:tabs>
+        <w:ind w:left="5040" w:hanging="360"/>
+      </w:pPr>
+      <w:rPr>
+        <w:rFonts w:ascii="Wingdings" w:hAnsi="Wingdings" w:hint="default"/>
+        <w:sz w:val="20"/>
+      </w:rPr>
+    </w:lvl>
+    <w:lvl w:ilvl="7" w:tentative="1">
+      <w:start w:val="1"/>
+      <w:numFmt w:val="bullet"/>
+      <w:lvlText w:val=""/>
+      <w:lvlJc w:val="left"/>
+      <w:pPr>
+        <w:tabs>
+          <w:tab w:val="num" w:pos="5760"/>
+        </w:tabs>
+        <w:ind w:left="5760" w:hanging="360"/>
+      </w:pPr>
+      <w:rPr>
+        <w:rFonts w:ascii="Wingdings" w:hAnsi="Wingdings" w:hint="default"/>
+        <w:sz w:val="20"/>
+      </w:rPr>
+    </w:lvl>
+    <w:lvl w:ilvl="8" w:tentative="1">
+      <w:start w:val="1"/>
+      <w:numFmt w:val="bullet"/>
+      <w:lvlText w:val=""/>
+      <w:lvlJc w:val="left"/>
+      <w:pPr>
+        <w:tabs>
+          <w:tab w:val="num" w:pos="6480"/>
+        </w:tabs>
+        <w:ind w:left="6480" w:hanging="360"/>
+      </w:pPr>
+      <w:rPr>
+        <w:rFonts w:ascii="Wingdings" w:hAnsi="Wingdings" w:hint="default"/>
+        <w:sz w:val="20"/>
+      </w:rPr>
+    </w:lvl>
+  </w:abstractNum>
+  <w:abstractNum w:abstractNumId="3" w15:restartNumberingAfterBreak="0">
     <w:nsid w:val="05D6093B"/>
     <w:multiLevelType w:val="multilevel"/>
     <w:tmpl w:val="85C6808C"/>
@@ -1632,7 +2538,156 @@
       </w:rPr>
     </w:lvl>
   </w:abstractNum>
-  <w:abstractNum w:abstractNumId="3" w15:restartNumberingAfterBreak="0">
+  <w:abstractNum w:abstractNumId="4" w15:restartNumberingAfterBreak="0">
+    <w:nsid w:val="0A7A23C2"/>
+    <w:multiLevelType w:val="multilevel"/>
+    <w:tmpl w:val="0688CC34"/>
+    <w:lvl w:ilvl="0">
+      <w:start w:val="1"/>
+      <w:numFmt w:val="bullet"/>
+      <w:lvlText w:val=""/>
+      <w:lvlJc w:val="left"/>
+      <w:pPr>
+        <w:tabs>
+          <w:tab w:val="num" w:pos="720"/>
+        </w:tabs>
+        <w:ind w:left="720" w:hanging="360"/>
+      </w:pPr>
+      <w:rPr>
+        <w:rFonts w:ascii="Symbol" w:hAnsi="Symbol" w:hint="default"/>
+        <w:sz w:val="20"/>
+      </w:rPr>
+    </w:lvl>
+    <w:lvl w:ilvl="1" w:tentative="1">
+      <w:start w:val="1"/>
+      <w:numFmt w:val="bullet"/>
+      <w:lvlText w:val="o"/>
+      <w:lvlJc w:val="left"/>
+      <w:pPr>
+        <w:tabs>
+          <w:tab w:val="num" w:pos="1440"/>
+        </w:tabs>
+        <w:ind w:left="1440" w:hanging="360"/>
+      </w:pPr>
+      <w:rPr>
+        <w:rFonts w:ascii="Courier New" w:hAnsi="Courier New" w:hint="default"/>
+        <w:sz w:val="20"/>
+      </w:rPr>
+    </w:lvl>
+    <w:lvl w:ilvl="2" w:tentative="1">
+      <w:start w:val="1"/>
+      <w:numFmt w:val="bullet"/>
+      <w:lvlText w:val=""/>
+      <w:lvlJc w:val="left"/>
+      <w:pPr>
+        <w:tabs>
+          <w:tab w:val="num" w:pos="2160"/>
+        </w:tabs>
+        <w:ind w:left="2160" w:hanging="360"/>
+      </w:pPr>
+      <w:rPr>
+        <w:rFonts w:ascii="Wingdings" w:hAnsi="Wingdings" w:hint="default"/>
+        <w:sz w:val="20"/>
+      </w:rPr>
+    </w:lvl>
+    <w:lvl w:ilvl="3" w:tentative="1">
+      <w:start w:val="1"/>
+      <w:numFmt w:val="bullet"/>
+      <w:lvlText w:val=""/>
+      <w:lvlJc w:val="left"/>
+      <w:pPr>
+        <w:tabs>
+          <w:tab w:val="num" w:pos="2880"/>
+        </w:tabs>
+        <w:ind w:left="2880" w:hanging="360"/>
+      </w:pPr>
+      <w:rPr>
+        <w:rFonts w:ascii="Wingdings" w:hAnsi="Wingdings" w:hint="default"/>
+        <w:sz w:val="20"/>
+      </w:rPr>
+    </w:lvl>
+    <w:lvl w:ilvl="4" w:tentative="1">
+      <w:start w:val="1"/>
+      <w:numFmt w:val="bullet"/>
+      <w:lvlText w:val=""/>
+      <w:lvlJc w:val="left"/>
+      <w:pPr>
+        <w:tabs>
+          <w:tab w:val="num" w:pos="3600"/>
+        </w:tabs>
+        <w:ind w:left="3600" w:hanging="360"/>
+      </w:pPr>
+      <w:rPr>
+        <w:rFonts w:ascii="Wingdings" w:hAnsi="Wingdings" w:hint="default"/>
+        <w:sz w:val="20"/>
+      </w:rPr>
+    </w:lvl>
+    <w:lvl w:ilvl="5" w:tentative="1">
+      <w:start w:val="1"/>
+      <w:numFmt w:val="bullet"/>
+      <w:lvlText w:val=""/>
+      <w:lvlJc w:val="left"/>
+      <w:pPr>
+        <w:tabs>
+          <w:tab w:val="num" w:pos="4320"/>
+        </w:tabs>
+        <w:ind w:left="4320" w:hanging="360"/>
+      </w:pPr>
+      <w:rPr>
+        <w:rFonts w:ascii="Wingdings" w:hAnsi="Wingdings" w:hint="default"/>
+        <w:sz w:val="20"/>
+      </w:rPr>
+    </w:lvl>
+    <w:lvl w:ilvl="6" w:tentative="1">
+      <w:start w:val="1"/>
+      <w:numFmt w:val="bullet"/>
+      <w:lvlText w:val=""/>
+      <w:lvlJc w:val="left"/>
+      <w:pPr>
+        <w:tabs>
+          <w:tab w:val="num" w:pos="5040"/>
+        </w:tabs>
+        <w:ind w:left="5040" w:hanging="360"/>
+      </w:pPr>
+      <w:rPr>
+        <w:rFonts w:ascii="Wingdings" w:hAnsi="Wingdings" w:hint="default"/>
+        <w:sz w:val="20"/>
+      </w:rPr>
+    </w:lvl>
+    <w:lvl w:ilvl="7" w:tentative="1">
+      <w:start w:val="1"/>
+      <w:numFmt w:val="bullet"/>
+      <w:lvlText w:val=""/>
+      <w:lvlJc w:val="left"/>
+      <w:pPr>
+        <w:tabs>
+          <w:tab w:val="num" w:pos="5760"/>
+        </w:tabs>
+        <w:ind w:left="5760" w:hanging="360"/>
+      </w:pPr>
+      <w:rPr>
+        <w:rFonts w:ascii="Wingdings" w:hAnsi="Wingdings" w:hint="default"/>
+        <w:sz w:val="20"/>
+      </w:rPr>
+    </w:lvl>
+    <w:lvl w:ilvl="8" w:tentative="1">
+      <w:start w:val="1"/>
+      <w:numFmt w:val="bullet"/>
+      <w:lvlText w:val=""/>
+      <w:lvlJc w:val="left"/>
+      <w:pPr>
+        <w:tabs>
+          <w:tab w:val="num" w:pos="6480"/>
+        </w:tabs>
+        <w:ind w:left="6480" w:hanging="360"/>
+      </w:pPr>
+      <w:rPr>
+        <w:rFonts w:ascii="Wingdings" w:hAnsi="Wingdings" w:hint="default"/>
+        <w:sz w:val="20"/>
+      </w:rPr>
+    </w:lvl>
+  </w:abstractNum>
+  <w:abstractNum w:abstractNumId="5" w15:restartNumberingAfterBreak="0">
     <w:nsid w:val="1C081741"/>
     <w:multiLevelType w:val="multilevel"/>
     <w:tmpl w:val="75E663FC"/>
@@ -1781,7 +2836,7 @@
       </w:rPr>
     </w:lvl>
   </w:abstractNum>
-  <w:abstractNum w:abstractNumId="4" w15:restartNumberingAfterBreak="0">
+  <w:abstractNum w:abstractNumId="6" w15:restartNumberingAfterBreak="0">
     <w:nsid w:val="1C120C37"/>
     <w:multiLevelType w:val="multilevel"/>
     <w:tmpl w:val="8BF25388"/>
@@ -1930,7 +2985,7 @@
       </w:rPr>
     </w:lvl>
   </w:abstractNum>
-  <w:abstractNum w:abstractNumId="5" w15:restartNumberingAfterBreak="0">
+  <w:abstractNum w:abstractNumId="7" w15:restartNumberingAfterBreak="0">
     <w:nsid w:val="269608F1"/>
     <w:multiLevelType w:val="multilevel"/>
     <w:tmpl w:val="60B4471C"/>
@@ -2079,7 +3134,7 @@
       </w:rPr>
     </w:lvl>
   </w:abstractNum>
-  <w:abstractNum w:abstractNumId="6" w15:restartNumberingAfterBreak="0">
+  <w:abstractNum w:abstractNumId="8" w15:restartNumberingAfterBreak="0">
     <w:nsid w:val="2D7A4F2B"/>
     <w:multiLevelType w:val="multilevel"/>
     <w:tmpl w:val="C2B4EB50"/>
@@ -2228,7 +3283,305 @@
       </w:rPr>
     </w:lvl>
   </w:abstractNum>
-  <w:abstractNum w:abstractNumId="7" w15:restartNumberingAfterBreak="0">
+  <w:abstractNum w:abstractNumId="9" w15:restartNumberingAfterBreak="0">
+    <w:nsid w:val="38E26A31"/>
+    <w:multiLevelType w:val="multilevel"/>
+    <w:tmpl w:val="3A5411F4"/>
+    <w:lvl w:ilvl="0">
+      <w:start w:val="1"/>
+      <w:numFmt w:val="bullet"/>
+      <w:lvlText w:val=""/>
+      <w:lvlJc w:val="left"/>
+      <w:pPr>
+        <w:tabs>
+          <w:tab w:val="num" w:pos="720"/>
+        </w:tabs>
+        <w:ind w:left="720" w:hanging="360"/>
+      </w:pPr>
+      <w:rPr>
+        <w:rFonts w:ascii="Symbol" w:hAnsi="Symbol" w:hint="default"/>
+        <w:sz w:val="20"/>
+      </w:rPr>
+    </w:lvl>
+    <w:lvl w:ilvl="1" w:tentative="1">
+      <w:start w:val="1"/>
+      <w:numFmt w:val="bullet"/>
+      <w:lvlText w:val="o"/>
+      <w:lvlJc w:val="left"/>
+      <w:pPr>
+        <w:tabs>
+          <w:tab w:val="num" w:pos="1440"/>
+        </w:tabs>
+        <w:ind w:left="1440" w:hanging="360"/>
+      </w:pPr>
+      <w:rPr>
+        <w:rFonts w:ascii="Courier New" w:hAnsi="Courier New" w:hint="default"/>
+        <w:sz w:val="20"/>
+      </w:rPr>
+    </w:lvl>
+    <w:lvl w:ilvl="2" w:tentative="1">
+      <w:start w:val="1"/>
+      <w:numFmt w:val="bullet"/>
+      <w:lvlText w:val=""/>
+      <w:lvlJc w:val="left"/>
+      <w:pPr>
+        <w:tabs>
+          <w:tab w:val="num" w:pos="2160"/>
+        </w:tabs>
+        <w:ind w:left="2160" w:hanging="360"/>
+      </w:pPr>
+      <w:rPr>
+        <w:rFonts w:ascii="Wingdings" w:hAnsi="Wingdings" w:hint="default"/>
+        <w:sz w:val="20"/>
+      </w:rPr>
+    </w:lvl>
+    <w:lvl w:ilvl="3" w:tentative="1">
+      <w:start w:val="1"/>
+      <w:numFmt w:val="bullet"/>
+      <w:lvlText w:val=""/>
+      <w:lvlJc w:val="left"/>
+      <w:pPr>
+        <w:tabs>
+          <w:tab w:val="num" w:pos="2880"/>
+        </w:tabs>
+        <w:ind w:left="2880" w:hanging="360"/>
+      </w:pPr>
+      <w:rPr>
+        <w:rFonts w:ascii="Wingdings" w:hAnsi="Wingdings" w:hint="default"/>
+        <w:sz w:val="20"/>
+      </w:rPr>
+    </w:lvl>
+    <w:lvl w:ilvl="4" w:tentative="1">
+      <w:start w:val="1"/>
+      <w:numFmt w:val="bullet"/>
+      <w:lvlText w:val=""/>
+      <w:lvlJc w:val="left"/>
+      <w:pPr>
+        <w:tabs>
+          <w:tab w:val="num" w:pos="3600"/>
+        </w:tabs>
+        <w:ind w:left="3600" w:hanging="360"/>
+      </w:pPr>
+      <w:rPr>
+        <w:rFonts w:ascii="Wingdings" w:hAnsi="Wingdings" w:hint="default"/>
+        <w:sz w:val="20"/>
+      </w:rPr>
+    </w:lvl>
+    <w:lvl w:ilvl="5" w:tentative="1">
+      <w:start w:val="1"/>
+      <w:numFmt w:val="bullet"/>
+      <w:lvlText w:val=""/>
+      <w:lvlJc w:val="left"/>
+      <w:pPr>
+        <w:tabs>
+          <w:tab w:val="num" w:pos="4320"/>
+        </w:tabs>
+        <w:ind w:left="4320" w:hanging="360"/>
+      </w:pPr>
+      <w:rPr>
+        <w:rFonts w:ascii="Wingdings" w:hAnsi="Wingdings" w:hint="default"/>
+        <w:sz w:val="20"/>
+      </w:rPr>
+    </w:lvl>
+    <w:lvl w:ilvl="6" w:tentative="1">
+      <w:start w:val="1"/>
+      <w:numFmt w:val="bullet"/>
+      <w:lvlText w:val=""/>
+      <w:lvlJc w:val="left"/>
+      <w:pPr>
+        <w:tabs>
+          <w:tab w:val="num" w:pos="5040"/>
+        </w:tabs>
+        <w:ind w:left="5040" w:hanging="360"/>
+      </w:pPr>
+      <w:rPr>
+        <w:rFonts w:ascii="Wingdings" w:hAnsi="Wingdings" w:hint="default"/>
+        <w:sz w:val="20"/>
+      </w:rPr>
+    </w:lvl>
+    <w:lvl w:ilvl="7" w:tentative="1">
+      <w:start w:val="1"/>
+      <w:numFmt w:val="bullet"/>
+      <w:lvlText w:val=""/>
+      <w:lvlJc w:val="left"/>
+      <w:pPr>
+        <w:tabs>
+          <w:tab w:val="num" w:pos="5760"/>
+        </w:tabs>
+        <w:ind w:left="5760" w:hanging="360"/>
+      </w:pPr>
+      <w:rPr>
+        <w:rFonts w:ascii="Wingdings" w:hAnsi="Wingdings" w:hint="default"/>
+        <w:sz w:val="20"/>
+      </w:rPr>
+    </w:lvl>
+    <w:lvl w:ilvl="8" w:tentative="1">
+      <w:start w:val="1"/>
+      <w:numFmt w:val="bullet"/>
+      <w:lvlText w:val=""/>
+      <w:lvlJc w:val="left"/>
+      <w:pPr>
+        <w:tabs>
+          <w:tab w:val="num" w:pos="6480"/>
+        </w:tabs>
+        <w:ind w:left="6480" w:hanging="360"/>
+      </w:pPr>
+      <w:rPr>
+        <w:rFonts w:ascii="Wingdings" w:hAnsi="Wingdings" w:hint="default"/>
+        <w:sz w:val="20"/>
+      </w:rPr>
+    </w:lvl>
+  </w:abstractNum>
+  <w:abstractNum w:abstractNumId="10" w15:restartNumberingAfterBreak="0">
+    <w:nsid w:val="4A183863"/>
+    <w:multiLevelType w:val="multilevel"/>
+    <w:tmpl w:val="DD60306A"/>
+    <w:lvl w:ilvl="0">
+      <w:start w:val="1"/>
+      <w:numFmt w:val="bullet"/>
+      <w:lvlText w:val=""/>
+      <w:lvlJc w:val="left"/>
+      <w:pPr>
+        <w:tabs>
+          <w:tab w:val="num" w:pos="720"/>
+        </w:tabs>
+        <w:ind w:left="720" w:hanging="360"/>
+      </w:pPr>
+      <w:rPr>
+        <w:rFonts w:ascii="Symbol" w:hAnsi="Symbol" w:hint="default"/>
+        <w:sz w:val="20"/>
+      </w:rPr>
+    </w:lvl>
+    <w:lvl w:ilvl="1" w:tentative="1">
+      <w:start w:val="1"/>
+      <w:numFmt w:val="bullet"/>
+      <w:lvlText w:val="o"/>
+      <w:lvlJc w:val="left"/>
+      <w:pPr>
+        <w:tabs>
+          <w:tab w:val="num" w:pos="1440"/>
+        </w:tabs>
+        <w:ind w:left="1440" w:hanging="360"/>
+      </w:pPr>
+      <w:rPr>
+        <w:rFonts w:ascii="Courier New" w:hAnsi="Courier New" w:hint="default"/>
+        <w:sz w:val="20"/>
+      </w:rPr>
+    </w:lvl>
+    <w:lvl w:ilvl="2" w:tentative="1">
+      <w:start w:val="1"/>
+      <w:numFmt w:val="bullet"/>
+      <w:lvlText w:val=""/>
+      <w:lvlJc w:val="left"/>
+      <w:pPr>
+        <w:tabs>
+          <w:tab w:val="num" w:pos="2160"/>
+        </w:tabs>
+        <w:ind w:left="2160" w:hanging="360"/>
+      </w:pPr>
+      <w:rPr>
+        <w:rFonts w:ascii="Wingdings" w:hAnsi="Wingdings" w:hint="default"/>
+        <w:sz w:val="20"/>
+      </w:rPr>
+    </w:lvl>
+    <w:lvl w:ilvl="3" w:tentative="1">
+      <w:start w:val="1"/>
+      <w:numFmt w:val="bullet"/>
+      <w:lvlText w:val=""/>
+      <w:lvlJc w:val="left"/>
+      <w:pPr>
+        <w:tabs>
+          <w:tab w:val="num" w:pos="2880"/>
+        </w:tabs>
+        <w:ind w:left="2880" w:hanging="360"/>
+      </w:pPr>
+      <w:rPr>
+        <w:rFonts w:ascii="Wingdings" w:hAnsi="Wingdings" w:hint="default"/>
+        <w:sz w:val="20"/>
+      </w:rPr>
+    </w:lvl>
+    <w:lvl w:ilvl="4" w:tentative="1">
+      <w:start w:val="1"/>
+      <w:numFmt w:val="bullet"/>
+      <w:lvlText w:val=""/>
+      <w:lvlJc w:val="left"/>
+      <w:pPr>
+        <w:tabs>
+          <w:tab w:val="num" w:pos="3600"/>
+        </w:tabs>
+        <w:ind w:left="3600" w:hanging="360"/>
+      </w:pPr>
+      <w:rPr>
+        <w:rFonts w:ascii="Wingdings" w:hAnsi="Wingdings" w:hint="default"/>
+        <w:sz w:val="20"/>
+      </w:rPr>
+    </w:lvl>
+    <w:lvl w:ilvl="5" w:tentative="1">
+      <w:start w:val="1"/>
+      <w:numFmt w:val="bullet"/>
+      <w:lvlText w:val=""/>
+      <w:lvlJc w:val="left"/>
+      <w:pPr>
+        <w:tabs>
+          <w:tab w:val="num" w:pos="4320"/>
+        </w:tabs>
+        <w:ind w:left="4320" w:hanging="360"/>
+      </w:pPr>
+      <w:rPr>
+        <w:rFonts w:ascii="Wingdings" w:hAnsi="Wingdings" w:hint="default"/>
+        <w:sz w:val="20"/>
+      </w:rPr>
+    </w:lvl>
+    <w:lvl w:ilvl="6" w:tentative="1">
+      <w:start w:val="1"/>
+      <w:numFmt w:val="bullet"/>
+      <w:lvlText w:val=""/>
+      <w:lvlJc w:val="left"/>
+      <w:pPr>
+        <w:tabs>
+          <w:tab w:val="num" w:pos="5040"/>
+        </w:tabs>
+        <w:ind w:left="5040" w:hanging="360"/>
+      </w:pPr>
+      <w:rPr>
+        <w:rFonts w:ascii="Wingdings" w:hAnsi="Wingdings" w:hint="default"/>
+        <w:sz w:val="20"/>
+      </w:rPr>
+    </w:lvl>
+    <w:lvl w:ilvl="7" w:tentative="1">
+      <w:start w:val="1"/>
+      <w:numFmt w:val="bullet"/>
+      <w:lvlText w:val=""/>
+      <w:lvlJc w:val="left"/>
+      <w:pPr>
+        <w:tabs>
+          <w:tab w:val="num" w:pos="5760"/>
+        </w:tabs>
+        <w:ind w:left="5760" w:hanging="360"/>
+      </w:pPr>
+      <w:rPr>
+        <w:rFonts w:ascii="Wingdings" w:hAnsi="Wingdings" w:hint="default"/>
+        <w:sz w:val="20"/>
+      </w:rPr>
+    </w:lvl>
+    <w:lvl w:ilvl="8" w:tentative="1">
+      <w:start w:val="1"/>
+      <w:numFmt w:val="bullet"/>
+      <w:lvlText w:val=""/>
+      <w:lvlJc w:val="left"/>
+      <w:pPr>
+        <w:tabs>
+          <w:tab w:val="num" w:pos="6480"/>
+        </w:tabs>
+        <w:ind w:left="6480" w:hanging="360"/>
+      </w:pPr>
+      <w:rPr>
+        <w:rFonts w:ascii="Wingdings" w:hAnsi="Wingdings" w:hint="default"/>
+        <w:sz w:val="20"/>
+      </w:rPr>
+    </w:lvl>
+  </w:abstractNum>
+  <w:abstractNum w:abstractNumId="11" w15:restartNumberingAfterBreak="0">
     <w:nsid w:val="4A7C4422"/>
     <w:multiLevelType w:val="multilevel"/>
     <w:tmpl w:val="01D80032"/>
@@ -2377,7 +3730,156 @@
       </w:rPr>
     </w:lvl>
   </w:abstractNum>
-  <w:abstractNum w:abstractNumId="8" w15:restartNumberingAfterBreak="0">
+  <w:abstractNum w:abstractNumId="12" w15:restartNumberingAfterBreak="0">
+    <w:nsid w:val="51B666CD"/>
+    <w:multiLevelType w:val="multilevel"/>
+    <w:tmpl w:val="2D94CD5A"/>
+    <w:lvl w:ilvl="0">
+      <w:start w:val="1"/>
+      <w:numFmt w:val="bullet"/>
+      <w:lvlText w:val=""/>
+      <w:lvlJc w:val="left"/>
+      <w:pPr>
+        <w:tabs>
+          <w:tab w:val="num" w:pos="720"/>
+        </w:tabs>
+        <w:ind w:left="720" w:hanging="360"/>
+      </w:pPr>
+      <w:rPr>
+        <w:rFonts w:ascii="Symbol" w:hAnsi="Symbol" w:hint="default"/>
+        <w:sz w:val="20"/>
+      </w:rPr>
+    </w:lvl>
+    <w:lvl w:ilvl="1" w:tentative="1">
+      <w:start w:val="1"/>
+      <w:numFmt w:val="bullet"/>
+      <w:lvlText w:val="o"/>
+      <w:lvlJc w:val="left"/>
+      <w:pPr>
+        <w:tabs>
+          <w:tab w:val="num" w:pos="1440"/>
+        </w:tabs>
+        <w:ind w:left="1440" w:hanging="360"/>
+      </w:pPr>
+      <w:rPr>
+        <w:rFonts w:ascii="Courier New" w:hAnsi="Courier New" w:hint="default"/>
+        <w:sz w:val="20"/>
+      </w:rPr>
+    </w:lvl>
+    <w:lvl w:ilvl="2" w:tentative="1">
+      <w:start w:val="1"/>
+      <w:numFmt w:val="bullet"/>
+      <w:lvlText w:val=""/>
+      <w:lvlJc w:val="left"/>
+      <w:pPr>
+        <w:tabs>
+          <w:tab w:val="num" w:pos="2160"/>
+        </w:tabs>
+        <w:ind w:left="2160" w:hanging="360"/>
+      </w:pPr>
+      <w:rPr>
+        <w:rFonts w:ascii="Wingdings" w:hAnsi="Wingdings" w:hint="default"/>
+        <w:sz w:val="20"/>
+      </w:rPr>
+    </w:lvl>
+    <w:lvl w:ilvl="3" w:tentative="1">
+      <w:start w:val="1"/>
+      <w:numFmt w:val="bullet"/>
+      <w:lvlText w:val=""/>
+      <w:lvlJc w:val="left"/>
+      <w:pPr>
+        <w:tabs>
+          <w:tab w:val="num" w:pos="2880"/>
+        </w:tabs>
+        <w:ind w:left="2880" w:hanging="360"/>
+      </w:pPr>
+      <w:rPr>
+        <w:rFonts w:ascii="Wingdings" w:hAnsi="Wingdings" w:hint="default"/>
+        <w:sz w:val="20"/>
+      </w:rPr>
+    </w:lvl>
+    <w:lvl w:ilvl="4" w:tentative="1">
+      <w:start w:val="1"/>
+      <w:numFmt w:val="bullet"/>
+      <w:lvlText w:val=""/>
+      <w:lvlJc w:val="left"/>
+      <w:pPr>
+        <w:tabs>
+          <w:tab w:val="num" w:pos="3600"/>
+        </w:tabs>
+        <w:ind w:left="3600" w:hanging="360"/>
+      </w:pPr>
+      <w:rPr>
+        <w:rFonts w:ascii="Wingdings" w:hAnsi="Wingdings" w:hint="default"/>
+        <w:sz w:val="20"/>
+      </w:rPr>
+    </w:lvl>
+    <w:lvl w:ilvl="5" w:tentative="1">
+      <w:start w:val="1"/>
+      <w:numFmt w:val="bullet"/>
+      <w:lvlText w:val=""/>
+      <w:lvlJc w:val="left"/>
+      <w:pPr>
+        <w:tabs>
+          <w:tab w:val="num" w:pos="4320"/>
+        </w:tabs>
+        <w:ind w:left="4320" w:hanging="360"/>
+      </w:pPr>
+      <w:rPr>
+        <w:rFonts w:ascii="Wingdings" w:hAnsi="Wingdings" w:hint="default"/>
+        <w:sz w:val="20"/>
+      </w:rPr>
+    </w:lvl>
+    <w:lvl w:ilvl="6" w:tentative="1">
+      <w:start w:val="1"/>
+      <w:numFmt w:val="bullet"/>
+      <w:lvlText w:val=""/>
+      <w:lvlJc w:val="left"/>
+      <w:pPr>
+        <w:tabs>
+          <w:tab w:val="num" w:pos="5040"/>
+        </w:tabs>
+        <w:ind w:left="5040" w:hanging="360"/>
+      </w:pPr>
+      <w:rPr>
+        <w:rFonts w:ascii="Wingdings" w:hAnsi="Wingdings" w:hint="default"/>
+        <w:sz w:val="20"/>
+      </w:rPr>
+    </w:lvl>
+    <w:lvl w:ilvl="7" w:tentative="1">
+      <w:start w:val="1"/>
+      <w:numFmt w:val="bullet"/>
+      <w:lvlText w:val=""/>
+      <w:lvlJc w:val="left"/>
+      <w:pPr>
+        <w:tabs>
+          <w:tab w:val="num" w:pos="5760"/>
+        </w:tabs>
+        <w:ind w:left="5760" w:hanging="360"/>
+      </w:pPr>
+      <w:rPr>
+        <w:rFonts w:ascii="Wingdings" w:hAnsi="Wingdings" w:hint="default"/>
+        <w:sz w:val="20"/>
+      </w:rPr>
+    </w:lvl>
+    <w:lvl w:ilvl="8" w:tentative="1">
+      <w:start w:val="1"/>
+      <w:numFmt w:val="bullet"/>
+      <w:lvlText w:val=""/>
+      <w:lvlJc w:val="left"/>
+      <w:pPr>
+        <w:tabs>
+          <w:tab w:val="num" w:pos="6480"/>
+        </w:tabs>
+        <w:ind w:left="6480" w:hanging="360"/>
+      </w:pPr>
+      <w:rPr>
+        <w:rFonts w:ascii="Wingdings" w:hAnsi="Wingdings" w:hint="default"/>
+        <w:sz w:val="20"/>
+      </w:rPr>
+    </w:lvl>
+  </w:abstractNum>
+  <w:abstractNum w:abstractNumId="13" w15:restartNumberingAfterBreak="0">
     <w:nsid w:val="52CA487E"/>
     <w:multiLevelType w:val="multilevel"/>
     <w:tmpl w:val="AB6AAB06"/>
@@ -2526,7 +4028,7 @@
       </w:rPr>
     </w:lvl>
   </w:abstractNum>
-  <w:abstractNum w:abstractNumId="9" w15:restartNumberingAfterBreak="0">
+  <w:abstractNum w:abstractNumId="14" w15:restartNumberingAfterBreak="0">
     <w:nsid w:val="5D5B2D2D"/>
     <w:multiLevelType w:val="multilevel"/>
     <w:tmpl w:val="99C6AE64"/>
@@ -2675,7 +4177,7 @@
       </w:rPr>
     </w:lvl>
   </w:abstractNum>
-  <w:abstractNum w:abstractNumId="10" w15:restartNumberingAfterBreak="0">
+  <w:abstractNum w:abstractNumId="15" w15:restartNumberingAfterBreak="0">
     <w:nsid w:val="62D003A1"/>
     <w:multiLevelType w:val="multilevel"/>
     <w:tmpl w:val="BB1A6DEA"/>
@@ -2824,7 +4326,7 @@
       </w:rPr>
     </w:lvl>
   </w:abstractNum>
-  <w:abstractNum w:abstractNumId="11" w15:restartNumberingAfterBreak="0">
+  <w:abstractNum w:abstractNumId="16" w15:restartNumberingAfterBreak="0">
     <w:nsid w:val="7114635E"/>
     <w:multiLevelType w:val="multilevel"/>
     <w:tmpl w:val="BEFA27E8"/>
@@ -2973,7 +4475,7 @@
       </w:rPr>
     </w:lvl>
   </w:abstractNum>
-  <w:abstractNum w:abstractNumId="12" w15:restartNumberingAfterBreak="0">
+  <w:abstractNum w:abstractNumId="17" w15:restartNumberingAfterBreak="0">
     <w:nsid w:val="733E5C7E"/>
     <w:multiLevelType w:val="multilevel"/>
     <w:tmpl w:val="4672F8EA"/>
@@ -3122,7 +4624,156 @@
       </w:rPr>
     </w:lvl>
   </w:abstractNum>
-  <w:abstractNum w:abstractNumId="13" w15:restartNumberingAfterBreak="0">
+  <w:abstractNum w:abstractNumId="18" w15:restartNumberingAfterBreak="0">
+    <w:nsid w:val="7E48675A"/>
+    <w:multiLevelType w:val="multilevel"/>
+    <w:tmpl w:val="4D9E39BE"/>
+    <w:lvl w:ilvl="0">
+      <w:start w:val="1"/>
+      <w:numFmt w:val="bullet"/>
+      <w:lvlText w:val=""/>
+      <w:lvlJc w:val="left"/>
+      <w:pPr>
+        <w:tabs>
+          <w:tab w:val="num" w:pos="720"/>
+        </w:tabs>
+        <w:ind w:left="720" w:hanging="360"/>
+      </w:pPr>
+      <w:rPr>
+        <w:rFonts w:ascii="Symbol" w:hAnsi="Symbol" w:hint="default"/>
+        <w:sz w:val="20"/>
+      </w:rPr>
+    </w:lvl>
+    <w:lvl w:ilvl="1" w:tentative="1">
+      <w:start w:val="1"/>
+      <w:numFmt w:val="bullet"/>
+      <w:lvlText w:val="o"/>
+      <w:lvlJc w:val="left"/>
+      <w:pPr>
+        <w:tabs>
+          <w:tab w:val="num" w:pos="1440"/>
+        </w:tabs>
+        <w:ind w:left="1440" w:hanging="360"/>
+      </w:pPr>
+      <w:rPr>
+        <w:rFonts w:ascii="Courier New" w:hAnsi="Courier New" w:hint="default"/>
+        <w:sz w:val="20"/>
+      </w:rPr>
+    </w:lvl>
+    <w:lvl w:ilvl="2" w:tentative="1">
+      <w:start w:val="1"/>
+      <w:numFmt w:val="bullet"/>
+      <w:lvlText w:val=""/>
+      <w:lvlJc w:val="left"/>
+      <w:pPr>
+        <w:tabs>
+          <w:tab w:val="num" w:pos="2160"/>
+        </w:tabs>
+        <w:ind w:left="2160" w:hanging="360"/>
+      </w:pPr>
+      <w:rPr>
+        <w:rFonts w:ascii="Wingdings" w:hAnsi="Wingdings" w:hint="default"/>
+        <w:sz w:val="20"/>
+      </w:rPr>
+    </w:lvl>
+    <w:lvl w:ilvl="3" w:tentative="1">
+      <w:start w:val="1"/>
+      <w:numFmt w:val="bullet"/>
+      <w:lvlText w:val=""/>
+      <w:lvlJc w:val="left"/>
+      <w:pPr>
+        <w:tabs>
+          <w:tab w:val="num" w:pos="2880"/>
+        </w:tabs>
+        <w:ind w:left="2880" w:hanging="360"/>
+      </w:pPr>
+      <w:rPr>
+        <w:rFonts w:ascii="Wingdings" w:hAnsi="Wingdings" w:hint="default"/>
+        <w:sz w:val="20"/>
+      </w:rPr>
+    </w:lvl>
+    <w:lvl w:ilvl="4" w:tentative="1">
+      <w:start w:val="1"/>
+      <w:numFmt w:val="bullet"/>
+      <w:lvlText w:val=""/>
+      <w:lvlJc w:val="left"/>
+      <w:pPr>
+        <w:tabs>
+          <w:tab w:val="num" w:pos="3600"/>
+        </w:tabs>
+        <w:ind w:left="3600" w:hanging="360"/>
+      </w:pPr>
+      <w:rPr>
+        <w:rFonts w:ascii="Wingdings" w:hAnsi="Wingdings" w:hint="default"/>
+        <w:sz w:val="20"/>
+      </w:rPr>
+    </w:lvl>
+    <w:lvl w:ilvl="5" w:tentative="1">
+      <w:start w:val="1"/>
+      <w:numFmt w:val="bullet"/>
+      <w:lvlText w:val=""/>
+      <w:lvlJc w:val="left"/>
+      <w:pPr>
+        <w:tabs>
+          <w:tab w:val="num" w:pos="4320"/>
+        </w:tabs>
+        <w:ind w:left="4320" w:hanging="360"/>
+      </w:pPr>
+      <w:rPr>
+        <w:rFonts w:ascii="Wingdings" w:hAnsi="Wingdings" w:hint="default"/>
+        <w:sz w:val="20"/>
+      </w:rPr>
+    </w:lvl>
+    <w:lvl w:ilvl="6" w:tentative="1">
+      <w:start w:val="1"/>
+      <w:numFmt w:val="bullet"/>
+      <w:lvlText w:val=""/>
+      <w:lvlJc w:val="left"/>
+      <w:pPr>
+        <w:tabs>
+          <w:tab w:val="num" w:pos="5040"/>
+        </w:tabs>
+        <w:ind w:left="5040" w:hanging="360"/>
+      </w:pPr>
+      <w:rPr>
+        <w:rFonts w:ascii="Wingdings" w:hAnsi="Wingdings" w:hint="default"/>
+        <w:sz w:val="20"/>
+      </w:rPr>
+    </w:lvl>
+    <w:lvl w:ilvl="7" w:tentative="1">
+      <w:start w:val="1"/>
+      <w:numFmt w:val="bullet"/>
+      <w:lvlText w:val=""/>
+      <w:lvlJc w:val="left"/>
+      <w:pPr>
+        <w:tabs>
+          <w:tab w:val="num" w:pos="5760"/>
+        </w:tabs>
+        <w:ind w:left="5760" w:hanging="360"/>
+      </w:pPr>
+      <w:rPr>
+        <w:rFonts w:ascii="Wingdings" w:hAnsi="Wingdings" w:hint="default"/>
+        <w:sz w:val="20"/>
+      </w:rPr>
+    </w:lvl>
+    <w:lvl w:ilvl="8" w:tentative="1">
+      <w:start w:val="1"/>
+      <w:numFmt w:val="bullet"/>
+      <w:lvlText w:val=""/>
+      <w:lvlJc w:val="left"/>
+      <w:pPr>
+        <w:tabs>
+          <w:tab w:val="num" w:pos="6480"/>
+        </w:tabs>
+        <w:ind w:left="6480" w:hanging="360"/>
+      </w:pPr>
+      <w:rPr>
+        <w:rFonts w:ascii="Wingdings" w:hAnsi="Wingdings" w:hint="default"/>
+        <w:sz w:val="20"/>
+      </w:rPr>
+    </w:lvl>
+  </w:abstractNum>
+  <w:abstractNum w:abstractNumId="19" w15:restartNumberingAfterBreak="0">
     <w:nsid w:val="7FC62796"/>
     <w:multiLevelType w:val="multilevel"/>
     <w:tmpl w:val="ACD4ABEA"/>
@@ -3272,46 +4923,64 @@
     </w:lvl>
   </w:abstractNum>
   <w:num w:numId="1">
-    <w:abstractNumId w:val="10"/>
+    <w:abstractNumId w:val="15"/>
   </w:num>
   <w:num w:numId="2">
+    <w:abstractNumId w:val="7"/>
+  </w:num>
+  <w:num w:numId="3">
+    <w:abstractNumId w:val="11"/>
+  </w:num>
+  <w:num w:numId="4">
+    <w:abstractNumId w:val="19"/>
+  </w:num>
+  <w:num w:numId="5">
+    <w:abstractNumId w:val="13"/>
+  </w:num>
+  <w:num w:numId="6">
+    <w:abstractNumId w:val="14"/>
+  </w:num>
+  <w:num w:numId="7">
+    <w:abstractNumId w:val="17"/>
+  </w:num>
+  <w:num w:numId="8">
+    <w:abstractNumId w:val="16"/>
+  </w:num>
+  <w:num w:numId="9">
     <w:abstractNumId w:val="5"/>
   </w:num>
-  <w:num w:numId="3">
-    <w:abstractNumId w:val="7"/>
-  </w:num>
-  <w:num w:numId="4">
-    <w:abstractNumId w:val="13"/>
-  </w:num>
-  <w:num w:numId="5">
-    <w:abstractNumId w:val="8"/>
-  </w:num>
-  <w:num w:numId="6">
-    <w:abstractNumId w:val="9"/>
-  </w:num>
-  <w:num w:numId="7">
-    <w:abstractNumId w:val="12"/>
-  </w:num>
-  <w:num w:numId="8">
-    <w:abstractNumId w:val="11"/>
-  </w:num>
-  <w:num w:numId="9">
-    <w:abstractNumId w:val="3"/>
-  </w:num>
   <w:num w:numId="10">
-    <w:abstractNumId w:val="4"/>
+    <w:abstractNumId w:val="6"/>
   </w:num>
   <w:num w:numId="11">
     <w:abstractNumId w:val="1"/>
   </w:num>
   <w:num w:numId="12">
-    <w:abstractNumId w:val="6"/>
+    <w:abstractNumId w:val="8"/>
   </w:num>
   <w:num w:numId="13">
     <w:abstractNumId w:val="0"/>
   </w:num>
   <w:num w:numId="14">
+    <w:abstractNumId w:val="3"/>
+  </w:num>
+  <w:num w:numId="15">
+    <w:abstractNumId w:val="4"/>
+  </w:num>
+  <w:num w:numId="16">
+    <w:abstractNumId w:val="9"/>
+  </w:num>
+  <w:num w:numId="17">
     <w:abstractNumId w:val="2"/>
+  </w:num>
+  <w:num w:numId="18">
+    <w:abstractNumId w:val="18"/>
+  </w:num>
+  <w:num w:numId="19">
+    <w:abstractNumId w:val="10"/>
+  </w:num>
+  <w:num w:numId="20">
+    <w:abstractNumId w:val="12"/>
   </w:num>
 </w:numbering>
 </file>

</xml_diff>

<commit_message>
v2.1.0 se aniade avatars a los usuarios
</commit_message>
<xml_diff>
--- a/Backend/BD/Universo del Discurso.docx
+++ b/Backend/BD/Universo del Discurso.docx
@@ -310,6 +310,40 @@
     </w:p>
     <w:p>
       <w:pPr>
+        <w:numPr>
+          <w:ilvl w:val="0"/>
+          <w:numId w:val="8"/>
+        </w:numPr>
+        <w:spacing w:before="100" w:beforeAutospacing="1" w:after="100" w:afterAutospacing="1" w:line="240" w:lineRule="auto"/>
+        <w:rPr>
+          <w:rFonts w:ascii="Arial" w:eastAsia="Times New Roman" w:hAnsi="Arial" w:cs="Arial"/>
+          <w:sz w:val="24"/>
+          <w:szCs w:val="24"/>
+        </w:rPr>
+      </w:pPr>
+      <w:r>
+        <w:rPr>
+          <w:rFonts w:ascii="Arial" w:eastAsia="Times New Roman" w:hAnsi="Arial" w:cs="Arial"/>
+          <w:b/>
+          <w:bCs/>
+          <w:sz w:val="24"/>
+          <w:szCs w:val="24"/>
+        </w:rPr>
+        <w:t>Avatar:</w:t>
+      </w:r>
+      <w:r>
+        <w:rPr>
+          <w:rFonts w:ascii="Arial" w:eastAsia="Times New Roman" w:hAnsi="Arial" w:cs="Arial"/>
+          <w:sz w:val="24"/>
+          <w:szCs w:val="24"/>
+        </w:rPr>
+        <w:t xml:space="preserve"> Almacena el nombre del avatar del usuario.</w:t>
+      </w:r>
+      <w:bookmarkStart w:id="0" w:name="_GoBack"/>
+      <w:bookmarkEnd w:id="0"/>
+    </w:p>
+    <w:p>
+      <w:pPr>
         <w:spacing w:before="100" w:beforeAutospacing="1" w:after="100" w:afterAutospacing="1" w:line="240" w:lineRule="auto"/>
         <w:rPr>
           <w:rFonts w:ascii="Arial" w:eastAsia="Times New Roman" w:hAnsi="Arial" w:cs="Arial"/>
@@ -829,6 +863,7 @@
           <w:sz w:val="24"/>
           <w:szCs w:val="24"/>
         </w:rPr>
+        <w:lastRenderedPageBreak/>
         <w:t>Nombres y apellidos:</w:t>
       </w:r>
       <w:r>
@@ -861,7 +896,6 @@
           <w:sz w:val="24"/>
           <w:szCs w:val="24"/>
         </w:rPr>
-        <w:lastRenderedPageBreak/>
         <w:t>Contraseña:</w:t>
       </w:r>
       <w:r>
@@ -1721,6 +1755,7 @@
           <w:sz w:val="24"/>
           <w:szCs w:val="24"/>
         </w:rPr>
+        <w:lastRenderedPageBreak/>
         <w:t>El ID de sala y el ID de película deben ser únicos y estar relacionados.</w:t>
       </w:r>
     </w:p>
@@ -1743,7 +1778,6 @@
           <w:sz w:val="24"/>
           <w:szCs w:val="24"/>
         </w:rPr>
-        <w:lastRenderedPageBreak/>
         <w:t>La fecha de inicio y de finalización deben ser válidas y coherentes (la fecha de finalización no puede ser anterior a la de inicio).</w:t>
       </w:r>
     </w:p>
@@ -1918,8 +1952,6 @@
         </w:rPr>
         <w:t>Las películas deben tener una programación coherente de fechas y horas para cada sala de cine.</w:t>
       </w:r>
-      <w:bookmarkStart w:id="0" w:name="_GoBack"/>
-      <w:bookmarkEnd w:id="0"/>
     </w:p>
     <w:p>
       <w:pPr>

</xml_diff>

<commit_message>
v2.1.6 se realizan ajustes al esquema de la BD y al UD
</commit_message>
<xml_diff>
--- a/Backend/BD/Universo del Discurso.docx
+++ b/Backend/BD/Universo del Discurso.docx
@@ -339,8 +339,6 @@
         </w:rPr>
         <w:t xml:space="preserve"> Almacena el nombre del avatar del usuario.</w:t>
       </w:r>
-      <w:bookmarkStart w:id="0" w:name="_GoBack"/>
-      <w:bookmarkEnd w:id="0"/>
     </w:p>
     <w:p>
       <w:pPr>
@@ -1384,111 +1382,447 @@
     </w:p>
     <w:p>
       <w:pPr>
-        <w:spacing w:before="100" w:beforeAutospacing="1" w:after="100" w:afterAutospacing="1" w:line="240" w:lineRule="auto"/>
-        <w:outlineLvl w:val="3"/>
-        <w:rPr>
-          <w:rFonts w:ascii="Arial" w:eastAsia="Times New Roman" w:hAnsi="Arial" w:cs="Arial"/>
-          <w:b/>
-          <w:bCs/>
-          <w:sz w:val="24"/>
-          <w:szCs w:val="24"/>
-        </w:rPr>
-      </w:pPr>
-      <w:r>
-        <w:rPr>
-          <w:rFonts w:ascii="Arial" w:eastAsia="Times New Roman" w:hAnsi="Arial" w:cs="Arial"/>
-          <w:b/>
-          <w:bCs/>
-          <w:sz w:val="24"/>
-          <w:szCs w:val="24"/>
-        </w:rPr>
-        <w:t>5. Salas de Cine</w:t>
-      </w:r>
-    </w:p>
-    <w:p>
-      <w:pPr>
-        <w:spacing w:before="100" w:beforeAutospacing="1" w:after="100" w:afterAutospacing="1" w:line="240" w:lineRule="auto"/>
-        <w:rPr>
-          <w:rFonts w:ascii="Arial" w:eastAsia="Times New Roman" w:hAnsi="Arial" w:cs="Arial"/>
-          <w:sz w:val="24"/>
-          <w:szCs w:val="24"/>
-        </w:rPr>
-      </w:pPr>
-      <w:r>
-        <w:rPr>
-          <w:rFonts w:ascii="Arial" w:eastAsia="Times New Roman" w:hAnsi="Arial" w:cs="Arial"/>
-          <w:sz w:val="24"/>
-          <w:szCs w:val="24"/>
-        </w:rPr>
-        <w:t xml:space="preserve">El sistema gestionará las </w:t>
-      </w:r>
-      <w:r>
-        <w:rPr>
-          <w:rFonts w:ascii="Arial" w:eastAsia="Times New Roman" w:hAnsi="Arial" w:cs="Arial"/>
-          <w:b/>
-          <w:bCs/>
-          <w:sz w:val="24"/>
-          <w:szCs w:val="24"/>
-        </w:rPr>
-        <w:t>salas de cine</w:t>
-      </w:r>
-      <w:r>
-        <w:rPr>
-          <w:rFonts w:ascii="Arial" w:eastAsia="Times New Roman" w:hAnsi="Arial" w:cs="Arial"/>
-          <w:sz w:val="24"/>
-          <w:szCs w:val="24"/>
-        </w:rPr>
-        <w:t xml:space="preserve"> de la siguiente manera:</w:t>
+        <w:pStyle w:val="Ttulo4"/>
+        <w:rPr>
+          <w:rFonts w:ascii="Arial" w:hAnsi="Arial" w:cs="Arial"/>
+          <w:lang w:val="es-ES"/>
+        </w:rPr>
+      </w:pPr>
+      <w:r>
+        <w:rPr>
+          <w:rFonts w:ascii="Arial" w:hAnsi="Arial" w:cs="Arial"/>
+          <w:lang w:val="es-ES"/>
+        </w:rPr>
+        <w:t xml:space="preserve">5. </w:t>
+      </w:r>
+      <w:r>
+        <w:rPr>
+          <w:rFonts w:ascii="Arial" w:hAnsi="Arial" w:cs="Arial"/>
+          <w:lang w:val="es-ES"/>
+        </w:rPr>
+        <w:t>Asientos de las Salas</w:t>
+      </w:r>
+    </w:p>
+    <w:p>
+      <w:pPr>
+        <w:spacing w:before="100" w:beforeAutospacing="1" w:after="100" w:afterAutospacing="1" w:line="240" w:lineRule="auto"/>
+        <w:rPr>
+          <w:rFonts w:ascii="Arial" w:eastAsia="Times New Roman" w:hAnsi="Arial" w:cs="Arial"/>
+          <w:sz w:val="24"/>
+          <w:szCs w:val="24"/>
+        </w:rPr>
+      </w:pPr>
+      <w:r>
+        <w:rPr>
+          <w:rFonts w:ascii="Arial" w:eastAsia="Times New Roman" w:hAnsi="Arial" w:cs="Arial"/>
+          <w:sz w:val="24"/>
+          <w:szCs w:val="24"/>
+        </w:rPr>
+        <w:t>El sistema debe almacenar información sobre los asientos de cada sala de cine, que estarán disponibles para ser reservados en las funciones programadas.</w:t>
       </w:r>
     </w:p>
     <w:p>
       <w:pPr>
         <w:numPr>
           <w:ilvl w:val="0"/>
-          <w:numId w:val="17"/>
+          <w:numId w:val="21"/>
         </w:numPr>
         <w:spacing w:before="100" w:beforeAutospacing="1" w:after="100" w:afterAutospacing="1" w:line="240" w:lineRule="auto"/>
         <w:rPr>
           <w:rFonts w:ascii="Arial" w:eastAsia="Times New Roman" w:hAnsi="Arial" w:cs="Arial"/>
           <w:sz w:val="24"/>
           <w:szCs w:val="24"/>
-        </w:rPr>
-      </w:pPr>
-      <w:r>
-        <w:rPr>
-          <w:rFonts w:ascii="Arial" w:eastAsia="Times New Roman" w:hAnsi="Arial" w:cs="Arial"/>
-          <w:b/>
-          <w:bCs/>
-          <w:sz w:val="24"/>
-          <w:szCs w:val="24"/>
-        </w:rPr>
-        <w:t>ID de sala:</w:t>
-      </w:r>
-      <w:r>
-        <w:rPr>
-          <w:rFonts w:ascii="Arial" w:eastAsia="Times New Roman" w:hAnsi="Arial" w:cs="Arial"/>
-          <w:sz w:val="24"/>
-          <w:szCs w:val="24"/>
-        </w:rPr>
-        <w:t xml:space="preserve"> Valor único que identifica a cada sala de cine.</w:t>
-      </w:r>
-    </w:p>
-    <w:p>
-      <w:pPr>
-        <w:spacing w:before="100" w:beforeAutospacing="1" w:after="100" w:afterAutospacing="1" w:line="240" w:lineRule="auto"/>
-        <w:rPr>
-          <w:rFonts w:ascii="Arial" w:eastAsia="Times New Roman" w:hAnsi="Arial" w:cs="Arial"/>
-          <w:sz w:val="24"/>
-          <w:szCs w:val="24"/>
-        </w:rPr>
-      </w:pPr>
-      <w:r>
-        <w:rPr>
-          <w:rFonts w:ascii="Arial" w:eastAsia="Times New Roman" w:hAnsi="Arial" w:cs="Arial"/>
-          <w:sz w:val="24"/>
-          <w:szCs w:val="24"/>
-        </w:rPr>
-        <w:t xml:space="preserve">Cada sala puede </w:t>
+          <w:lang w:val="en-US"/>
+        </w:rPr>
+      </w:pPr>
+      <w:proofErr w:type="spellStart"/>
+      <w:r>
+        <w:rPr>
+          <w:rFonts w:ascii="Arial" w:eastAsia="Times New Roman" w:hAnsi="Arial" w:cs="Arial"/>
+          <w:b/>
+          <w:bCs/>
+          <w:sz w:val="24"/>
+          <w:szCs w:val="24"/>
+          <w:lang w:val="en-US"/>
+        </w:rPr>
+        <w:t>Asientos</w:t>
+      </w:r>
+      <w:proofErr w:type="spellEnd"/>
+      <w:r>
+        <w:rPr>
+          <w:rFonts w:ascii="Arial" w:eastAsia="Times New Roman" w:hAnsi="Arial" w:cs="Arial"/>
+          <w:b/>
+          <w:bCs/>
+          <w:sz w:val="24"/>
+          <w:szCs w:val="24"/>
+          <w:lang w:val="en-US"/>
+        </w:rPr>
+        <w:t>:</w:t>
+      </w:r>
+    </w:p>
+    <w:p>
+      <w:pPr>
+        <w:numPr>
+          <w:ilvl w:val="1"/>
+          <w:numId w:val="21"/>
+        </w:numPr>
+        <w:spacing w:before="100" w:beforeAutospacing="1" w:after="100" w:afterAutospacing="1" w:line="240" w:lineRule="auto"/>
+        <w:rPr>
+          <w:rFonts w:ascii="Arial" w:eastAsia="Times New Roman" w:hAnsi="Arial" w:cs="Arial"/>
+          <w:sz w:val="24"/>
+          <w:szCs w:val="24"/>
+        </w:rPr>
+      </w:pPr>
+      <w:r>
+        <w:rPr>
+          <w:rFonts w:ascii="Arial" w:eastAsia="Times New Roman" w:hAnsi="Arial" w:cs="Arial"/>
+          <w:b/>
+          <w:bCs/>
+          <w:sz w:val="24"/>
+          <w:szCs w:val="24"/>
+        </w:rPr>
+        <w:t>Número de sala:</w:t>
+      </w:r>
+      <w:r>
+        <w:rPr>
+          <w:rFonts w:ascii="Arial" w:eastAsia="Times New Roman" w:hAnsi="Arial" w:cs="Arial"/>
+          <w:sz w:val="24"/>
+          <w:szCs w:val="24"/>
+        </w:rPr>
+        <w:t xml:space="preserve"> Identifica la sala en la que se encuentra el asiento.</w:t>
+      </w:r>
+    </w:p>
+    <w:p>
+      <w:pPr>
+        <w:numPr>
+          <w:ilvl w:val="1"/>
+          <w:numId w:val="21"/>
+        </w:numPr>
+        <w:spacing w:before="100" w:beforeAutospacing="1" w:after="100" w:afterAutospacing="1" w:line="240" w:lineRule="auto"/>
+        <w:rPr>
+          <w:rFonts w:ascii="Arial" w:eastAsia="Times New Roman" w:hAnsi="Arial" w:cs="Arial"/>
+          <w:sz w:val="24"/>
+          <w:szCs w:val="24"/>
+        </w:rPr>
+      </w:pPr>
+      <w:r>
+        <w:rPr>
+          <w:rFonts w:ascii="Arial" w:eastAsia="Times New Roman" w:hAnsi="Arial" w:cs="Arial"/>
+          <w:b/>
+          <w:bCs/>
+          <w:sz w:val="24"/>
+          <w:szCs w:val="24"/>
+        </w:rPr>
+        <w:t>Fila:</w:t>
+      </w:r>
+      <w:r>
+        <w:rPr>
+          <w:rFonts w:ascii="Arial" w:eastAsia="Times New Roman" w:hAnsi="Arial" w:cs="Arial"/>
+          <w:sz w:val="24"/>
+          <w:szCs w:val="24"/>
+        </w:rPr>
+        <w:t xml:space="preserve"> Indica la fila del asiento, representada por una letra mayúscula del abecedario.</w:t>
+      </w:r>
+    </w:p>
+    <w:p>
+      <w:pPr>
+        <w:numPr>
+          <w:ilvl w:val="1"/>
+          <w:numId w:val="21"/>
+        </w:numPr>
+        <w:spacing w:before="100" w:beforeAutospacing="1" w:after="100" w:afterAutospacing="1" w:line="240" w:lineRule="auto"/>
+        <w:rPr>
+          <w:rFonts w:ascii="Arial" w:eastAsia="Times New Roman" w:hAnsi="Arial" w:cs="Arial"/>
+          <w:sz w:val="24"/>
+          <w:szCs w:val="24"/>
+        </w:rPr>
+      </w:pPr>
+      <w:r>
+        <w:rPr>
+          <w:rFonts w:ascii="Arial" w:eastAsia="Times New Roman" w:hAnsi="Arial" w:cs="Arial"/>
+          <w:b/>
+          <w:bCs/>
+          <w:sz w:val="24"/>
+          <w:szCs w:val="24"/>
+        </w:rPr>
+        <w:t>Número de columna:</w:t>
+      </w:r>
+      <w:r>
+        <w:rPr>
+          <w:rFonts w:ascii="Arial" w:eastAsia="Times New Roman" w:hAnsi="Arial" w:cs="Arial"/>
+          <w:sz w:val="24"/>
+          <w:szCs w:val="24"/>
+        </w:rPr>
+        <w:t xml:space="preserve"> Representa la posición del asiento en la fila.</w:t>
+      </w:r>
+    </w:p>
+    <w:p>
+      <w:pPr>
+        <w:numPr>
+          <w:ilvl w:val="1"/>
+          <w:numId w:val="21"/>
+        </w:numPr>
+        <w:spacing w:before="100" w:beforeAutospacing="1" w:after="100" w:afterAutospacing="1" w:line="240" w:lineRule="auto"/>
+        <w:rPr>
+          <w:rFonts w:ascii="Arial" w:eastAsia="Times New Roman" w:hAnsi="Arial" w:cs="Arial"/>
+          <w:sz w:val="24"/>
+          <w:szCs w:val="24"/>
+        </w:rPr>
+      </w:pPr>
+      <w:r>
+        <w:rPr>
+          <w:rFonts w:ascii="Arial" w:eastAsia="Times New Roman" w:hAnsi="Arial" w:cs="Arial"/>
+          <w:b/>
+          <w:bCs/>
+          <w:sz w:val="24"/>
+          <w:szCs w:val="24"/>
+        </w:rPr>
+        <w:t>Reservado:</w:t>
+      </w:r>
+      <w:r>
+        <w:rPr>
+          <w:rFonts w:ascii="Arial" w:eastAsia="Times New Roman" w:hAnsi="Arial" w:cs="Arial"/>
+          <w:sz w:val="24"/>
+          <w:szCs w:val="24"/>
+        </w:rPr>
+        <w:t xml:space="preserve"> Indica si el asiento está reservado (true o false).</w:t>
+      </w:r>
+    </w:p>
+    <w:p>
+      <w:pPr>
+        <w:spacing w:before="100" w:beforeAutospacing="1" w:after="100" w:afterAutospacing="1" w:line="240" w:lineRule="auto"/>
+        <w:rPr>
+          <w:rFonts w:ascii="Arial" w:eastAsia="Times New Roman" w:hAnsi="Arial" w:cs="Arial"/>
+          <w:sz w:val="24"/>
+          <w:szCs w:val="24"/>
+          <w:lang w:val="en-US"/>
+        </w:rPr>
+      </w:pPr>
+      <w:proofErr w:type="spellStart"/>
+      <w:r>
+        <w:rPr>
+          <w:rFonts w:ascii="Arial" w:eastAsia="Times New Roman" w:hAnsi="Arial" w:cs="Arial"/>
+          <w:b/>
+          <w:bCs/>
+          <w:sz w:val="24"/>
+          <w:szCs w:val="24"/>
+          <w:lang w:val="en-US"/>
+        </w:rPr>
+        <w:t>Restricciones</w:t>
+      </w:r>
+      <w:proofErr w:type="spellEnd"/>
+      <w:r>
+        <w:rPr>
+          <w:rFonts w:ascii="Arial" w:eastAsia="Times New Roman" w:hAnsi="Arial" w:cs="Arial"/>
+          <w:b/>
+          <w:bCs/>
+          <w:sz w:val="24"/>
+          <w:szCs w:val="24"/>
+          <w:lang w:val="en-US"/>
+        </w:rPr>
+        <w:t>:</w:t>
+      </w:r>
+    </w:p>
+    <w:p>
+      <w:pPr>
+        <w:numPr>
+          <w:ilvl w:val="0"/>
+          <w:numId w:val="22"/>
+        </w:numPr>
+        <w:spacing w:before="100" w:beforeAutospacing="1" w:after="100" w:afterAutospacing="1" w:line="240" w:lineRule="auto"/>
+        <w:rPr>
+          <w:rFonts w:ascii="Arial" w:eastAsia="Times New Roman" w:hAnsi="Arial" w:cs="Arial"/>
+          <w:sz w:val="24"/>
+          <w:szCs w:val="24"/>
+        </w:rPr>
+      </w:pPr>
+      <w:r>
+        <w:rPr>
+          <w:rFonts w:ascii="Arial" w:eastAsia="Times New Roman" w:hAnsi="Arial" w:cs="Arial"/>
+          <w:sz w:val="24"/>
+          <w:szCs w:val="24"/>
+        </w:rPr>
+        <w:t xml:space="preserve">La combinación de </w:t>
+      </w:r>
+      <w:r>
+        <w:rPr>
+          <w:rFonts w:ascii="Arial" w:eastAsia="Times New Roman" w:hAnsi="Arial" w:cs="Arial"/>
+          <w:b/>
+          <w:bCs/>
+          <w:sz w:val="24"/>
+          <w:szCs w:val="24"/>
+        </w:rPr>
+        <w:t>número de sala</w:t>
+      </w:r>
+      <w:r>
+        <w:rPr>
+          <w:rFonts w:ascii="Arial" w:eastAsia="Times New Roman" w:hAnsi="Arial" w:cs="Arial"/>
+          <w:sz w:val="24"/>
+          <w:szCs w:val="24"/>
+        </w:rPr>
+        <w:t xml:space="preserve">, </w:t>
+      </w:r>
+      <w:r>
+        <w:rPr>
+          <w:rFonts w:ascii="Arial" w:eastAsia="Times New Roman" w:hAnsi="Arial" w:cs="Arial"/>
+          <w:b/>
+          <w:bCs/>
+          <w:sz w:val="24"/>
+          <w:szCs w:val="24"/>
+        </w:rPr>
+        <w:t>fila</w:t>
+      </w:r>
+      <w:r>
+        <w:rPr>
+          <w:rFonts w:ascii="Arial" w:eastAsia="Times New Roman" w:hAnsi="Arial" w:cs="Arial"/>
+          <w:sz w:val="24"/>
+          <w:szCs w:val="24"/>
+        </w:rPr>
+        <w:t xml:space="preserve">, y </w:t>
+      </w:r>
+      <w:r>
+        <w:rPr>
+          <w:rFonts w:ascii="Arial" w:eastAsia="Times New Roman" w:hAnsi="Arial" w:cs="Arial"/>
+          <w:b/>
+          <w:bCs/>
+          <w:sz w:val="24"/>
+          <w:szCs w:val="24"/>
+        </w:rPr>
+        <w:t>número de columna</w:t>
+      </w:r>
+      <w:r>
+        <w:rPr>
+          <w:rFonts w:ascii="Arial" w:eastAsia="Times New Roman" w:hAnsi="Arial" w:cs="Arial"/>
+          <w:sz w:val="24"/>
+          <w:szCs w:val="24"/>
+        </w:rPr>
+        <w:t xml:space="preserve"> debe ser única para cada asiento.</w:t>
+      </w:r>
+    </w:p>
+    <w:p>
+      <w:pPr>
+        <w:numPr>
+          <w:ilvl w:val="0"/>
+          <w:numId w:val="22"/>
+        </w:numPr>
+        <w:spacing w:before="100" w:beforeAutospacing="1" w:after="100" w:afterAutospacing="1" w:line="240" w:lineRule="auto"/>
+        <w:rPr>
+          <w:rFonts w:ascii="Arial" w:eastAsia="Times New Roman" w:hAnsi="Arial" w:cs="Arial"/>
+          <w:sz w:val="24"/>
+          <w:szCs w:val="24"/>
+        </w:rPr>
+      </w:pPr>
+      <w:r>
+        <w:rPr>
+          <w:rFonts w:ascii="Arial" w:eastAsia="Times New Roman" w:hAnsi="Arial" w:cs="Arial"/>
+          <w:sz w:val="24"/>
+          <w:szCs w:val="24"/>
+        </w:rPr>
+        <w:t xml:space="preserve">La </w:t>
+      </w:r>
+      <w:r>
+        <w:rPr>
+          <w:rFonts w:ascii="Arial" w:eastAsia="Times New Roman" w:hAnsi="Arial" w:cs="Arial"/>
+          <w:b/>
+          <w:bCs/>
+          <w:sz w:val="24"/>
+          <w:szCs w:val="24"/>
+        </w:rPr>
+        <w:t>fila</w:t>
+      </w:r>
+      <w:r>
+        <w:rPr>
+          <w:rFonts w:ascii="Arial" w:eastAsia="Times New Roman" w:hAnsi="Arial" w:cs="Arial"/>
+          <w:sz w:val="24"/>
+          <w:szCs w:val="24"/>
+        </w:rPr>
+        <w:t xml:space="preserve"> debe ser una letra mayúscula (A-Z).</w:t>
+      </w:r>
+    </w:p>
+    <w:p>
+      <w:pPr>
+        <w:numPr>
+          <w:ilvl w:val="0"/>
+          <w:numId w:val="22"/>
+        </w:numPr>
+        <w:spacing w:before="100" w:beforeAutospacing="1" w:after="100" w:afterAutospacing="1" w:line="240" w:lineRule="auto"/>
+        <w:rPr>
+          <w:rFonts w:ascii="Arial" w:eastAsia="Times New Roman" w:hAnsi="Arial" w:cs="Arial"/>
+          <w:sz w:val="24"/>
+          <w:szCs w:val="24"/>
+        </w:rPr>
+      </w:pPr>
+      <w:r>
+        <w:rPr>
+          <w:rFonts w:ascii="Arial" w:eastAsia="Times New Roman" w:hAnsi="Arial" w:cs="Arial"/>
+          <w:sz w:val="24"/>
+          <w:szCs w:val="24"/>
+        </w:rPr>
+        <w:t xml:space="preserve">El campo </w:t>
+      </w:r>
+      <w:r>
+        <w:rPr>
+          <w:rFonts w:ascii="Arial" w:eastAsia="Times New Roman" w:hAnsi="Arial" w:cs="Arial"/>
+          <w:b/>
+          <w:bCs/>
+          <w:sz w:val="24"/>
+          <w:szCs w:val="24"/>
+        </w:rPr>
+        <w:t>reservado</w:t>
+      </w:r>
+      <w:r>
+        <w:rPr>
+          <w:rFonts w:ascii="Arial" w:eastAsia="Times New Roman" w:hAnsi="Arial" w:cs="Arial"/>
+          <w:sz w:val="24"/>
+          <w:szCs w:val="24"/>
+        </w:rPr>
+        <w:t xml:space="preserve"> debe ser un valor booleano (true para reservado, false para disponible).</w:t>
+      </w:r>
+    </w:p>
+    <w:p>
+      <w:pPr>
+        <w:spacing w:before="100" w:beforeAutospacing="1" w:after="100" w:afterAutospacing="1" w:line="240" w:lineRule="auto"/>
+        <w:outlineLvl w:val="3"/>
+        <w:rPr>
+          <w:rFonts w:ascii="Arial" w:eastAsia="Times New Roman" w:hAnsi="Arial" w:cs="Arial"/>
+          <w:sz w:val="24"/>
+          <w:szCs w:val="24"/>
+        </w:rPr>
+      </w:pPr>
+      <w:r>
+        <w:rPr>
+          <w:rFonts w:ascii="Arial" w:eastAsia="Times New Roman" w:hAnsi="Arial" w:cs="Arial"/>
+          <w:sz w:val="24"/>
+          <w:szCs w:val="24"/>
+        </w:rPr>
+        <w:lastRenderedPageBreak/>
+        <w:t xml:space="preserve">Los asientos de cada sala </w:t>
+      </w:r>
+      <w:r>
+        <w:rPr>
+          <w:rFonts w:ascii="Arial" w:eastAsia="Times New Roman" w:hAnsi="Arial" w:cs="Arial"/>
+          <w:sz w:val="24"/>
+          <w:szCs w:val="24"/>
+        </w:rPr>
+        <w:t>puede</w:t>
+      </w:r>
+      <w:r>
+        <w:rPr>
+          <w:rFonts w:ascii="Arial" w:eastAsia="Times New Roman" w:hAnsi="Arial" w:cs="Arial"/>
+          <w:sz w:val="24"/>
+          <w:szCs w:val="24"/>
+        </w:rPr>
+        <w:t>n</w:t>
+      </w:r>
+      <w:bookmarkStart w:id="0" w:name="_GoBack"/>
+      <w:bookmarkEnd w:id="0"/>
+      <w:r>
+        <w:rPr>
+          <w:rFonts w:ascii="Arial" w:eastAsia="Times New Roman" w:hAnsi="Arial" w:cs="Arial"/>
+          <w:sz w:val="24"/>
+          <w:szCs w:val="24"/>
+        </w:rPr>
+        <w:t xml:space="preserve"> </w:t>
       </w:r>
       <w:r>
         <w:rPr>
@@ -1755,7 +2089,6 @@
           <w:sz w:val="24"/>
           <w:szCs w:val="24"/>
         </w:rPr>
-        <w:lastRenderedPageBreak/>
         <w:t>El ID de sala y el ID de película deben ser únicos y estar relacionados.</w:t>
       </w:r>
     </w:p>
@@ -2720,6 +3053,155 @@
     </w:lvl>
   </w:abstractNum>
   <w:abstractNum w:abstractNumId="5" w15:restartNumberingAfterBreak="0">
+    <w:nsid w:val="0BE878DD"/>
+    <w:multiLevelType w:val="multilevel"/>
+    <w:tmpl w:val="2B4C6EBC"/>
+    <w:lvl w:ilvl="0">
+      <w:start w:val="1"/>
+      <w:numFmt w:val="bullet"/>
+      <w:lvlText w:val=""/>
+      <w:lvlJc w:val="left"/>
+      <w:pPr>
+        <w:tabs>
+          <w:tab w:val="num" w:pos="720"/>
+        </w:tabs>
+        <w:ind w:left="720" w:hanging="360"/>
+      </w:pPr>
+      <w:rPr>
+        <w:rFonts w:ascii="Symbol" w:hAnsi="Symbol" w:hint="default"/>
+        <w:sz w:val="20"/>
+      </w:rPr>
+    </w:lvl>
+    <w:lvl w:ilvl="1">
+      <w:start w:val="1"/>
+      <w:numFmt w:val="bullet"/>
+      <w:lvlText w:val="o"/>
+      <w:lvlJc w:val="left"/>
+      <w:pPr>
+        <w:tabs>
+          <w:tab w:val="num" w:pos="1440"/>
+        </w:tabs>
+        <w:ind w:left="1440" w:hanging="360"/>
+      </w:pPr>
+      <w:rPr>
+        <w:rFonts w:ascii="Courier New" w:hAnsi="Courier New" w:hint="default"/>
+        <w:sz w:val="20"/>
+      </w:rPr>
+    </w:lvl>
+    <w:lvl w:ilvl="2" w:tentative="1">
+      <w:start w:val="1"/>
+      <w:numFmt w:val="bullet"/>
+      <w:lvlText w:val=""/>
+      <w:lvlJc w:val="left"/>
+      <w:pPr>
+        <w:tabs>
+          <w:tab w:val="num" w:pos="2160"/>
+        </w:tabs>
+        <w:ind w:left="2160" w:hanging="360"/>
+      </w:pPr>
+      <w:rPr>
+        <w:rFonts w:ascii="Wingdings" w:hAnsi="Wingdings" w:hint="default"/>
+        <w:sz w:val="20"/>
+      </w:rPr>
+    </w:lvl>
+    <w:lvl w:ilvl="3" w:tentative="1">
+      <w:start w:val="1"/>
+      <w:numFmt w:val="bullet"/>
+      <w:lvlText w:val=""/>
+      <w:lvlJc w:val="left"/>
+      <w:pPr>
+        <w:tabs>
+          <w:tab w:val="num" w:pos="2880"/>
+        </w:tabs>
+        <w:ind w:left="2880" w:hanging="360"/>
+      </w:pPr>
+      <w:rPr>
+        <w:rFonts w:ascii="Wingdings" w:hAnsi="Wingdings" w:hint="default"/>
+        <w:sz w:val="20"/>
+      </w:rPr>
+    </w:lvl>
+    <w:lvl w:ilvl="4" w:tentative="1">
+      <w:start w:val="1"/>
+      <w:numFmt w:val="bullet"/>
+      <w:lvlText w:val=""/>
+      <w:lvlJc w:val="left"/>
+      <w:pPr>
+        <w:tabs>
+          <w:tab w:val="num" w:pos="3600"/>
+        </w:tabs>
+        <w:ind w:left="3600" w:hanging="360"/>
+      </w:pPr>
+      <w:rPr>
+        <w:rFonts w:ascii="Wingdings" w:hAnsi="Wingdings" w:hint="default"/>
+        <w:sz w:val="20"/>
+      </w:rPr>
+    </w:lvl>
+    <w:lvl w:ilvl="5" w:tentative="1">
+      <w:start w:val="1"/>
+      <w:numFmt w:val="bullet"/>
+      <w:lvlText w:val=""/>
+      <w:lvlJc w:val="left"/>
+      <w:pPr>
+        <w:tabs>
+          <w:tab w:val="num" w:pos="4320"/>
+        </w:tabs>
+        <w:ind w:left="4320" w:hanging="360"/>
+      </w:pPr>
+      <w:rPr>
+        <w:rFonts w:ascii="Wingdings" w:hAnsi="Wingdings" w:hint="default"/>
+        <w:sz w:val="20"/>
+      </w:rPr>
+    </w:lvl>
+    <w:lvl w:ilvl="6" w:tentative="1">
+      <w:start w:val="1"/>
+      <w:numFmt w:val="bullet"/>
+      <w:lvlText w:val=""/>
+      <w:lvlJc w:val="left"/>
+      <w:pPr>
+        <w:tabs>
+          <w:tab w:val="num" w:pos="5040"/>
+        </w:tabs>
+        <w:ind w:left="5040" w:hanging="360"/>
+      </w:pPr>
+      <w:rPr>
+        <w:rFonts w:ascii="Wingdings" w:hAnsi="Wingdings" w:hint="default"/>
+        <w:sz w:val="20"/>
+      </w:rPr>
+    </w:lvl>
+    <w:lvl w:ilvl="7" w:tentative="1">
+      <w:start w:val="1"/>
+      <w:numFmt w:val="bullet"/>
+      <w:lvlText w:val=""/>
+      <w:lvlJc w:val="left"/>
+      <w:pPr>
+        <w:tabs>
+          <w:tab w:val="num" w:pos="5760"/>
+        </w:tabs>
+        <w:ind w:left="5760" w:hanging="360"/>
+      </w:pPr>
+      <w:rPr>
+        <w:rFonts w:ascii="Wingdings" w:hAnsi="Wingdings" w:hint="default"/>
+        <w:sz w:val="20"/>
+      </w:rPr>
+    </w:lvl>
+    <w:lvl w:ilvl="8" w:tentative="1">
+      <w:start w:val="1"/>
+      <w:numFmt w:val="bullet"/>
+      <w:lvlText w:val=""/>
+      <w:lvlJc w:val="left"/>
+      <w:pPr>
+        <w:tabs>
+          <w:tab w:val="num" w:pos="6480"/>
+        </w:tabs>
+        <w:ind w:left="6480" w:hanging="360"/>
+      </w:pPr>
+      <w:rPr>
+        <w:rFonts w:ascii="Wingdings" w:hAnsi="Wingdings" w:hint="default"/>
+        <w:sz w:val="20"/>
+      </w:rPr>
+    </w:lvl>
+  </w:abstractNum>
+  <w:abstractNum w:abstractNumId="6" w15:restartNumberingAfterBreak="0">
     <w:nsid w:val="1C081741"/>
     <w:multiLevelType w:val="multilevel"/>
     <w:tmpl w:val="75E663FC"/>
@@ -2868,7 +3350,7 @@
       </w:rPr>
     </w:lvl>
   </w:abstractNum>
-  <w:abstractNum w:abstractNumId="6" w15:restartNumberingAfterBreak="0">
+  <w:abstractNum w:abstractNumId="7" w15:restartNumberingAfterBreak="0">
     <w:nsid w:val="1C120C37"/>
     <w:multiLevelType w:val="multilevel"/>
     <w:tmpl w:val="8BF25388"/>
@@ -3017,7 +3499,7 @@
       </w:rPr>
     </w:lvl>
   </w:abstractNum>
-  <w:abstractNum w:abstractNumId="7" w15:restartNumberingAfterBreak="0">
+  <w:abstractNum w:abstractNumId="8" w15:restartNumberingAfterBreak="0">
     <w:nsid w:val="269608F1"/>
     <w:multiLevelType w:val="multilevel"/>
     <w:tmpl w:val="60B4471C"/>
@@ -3166,7 +3648,7 @@
       </w:rPr>
     </w:lvl>
   </w:abstractNum>
-  <w:abstractNum w:abstractNumId="8" w15:restartNumberingAfterBreak="0">
+  <w:abstractNum w:abstractNumId="9" w15:restartNumberingAfterBreak="0">
     <w:nsid w:val="2D7A4F2B"/>
     <w:multiLevelType w:val="multilevel"/>
     <w:tmpl w:val="C2B4EB50"/>
@@ -3315,7 +3797,7 @@
       </w:rPr>
     </w:lvl>
   </w:abstractNum>
-  <w:abstractNum w:abstractNumId="9" w15:restartNumberingAfterBreak="0">
+  <w:abstractNum w:abstractNumId="10" w15:restartNumberingAfterBreak="0">
     <w:nsid w:val="38E26A31"/>
     <w:multiLevelType w:val="multilevel"/>
     <w:tmpl w:val="3A5411F4"/>
@@ -3464,7 +3946,156 @@
       </w:rPr>
     </w:lvl>
   </w:abstractNum>
-  <w:abstractNum w:abstractNumId="10" w15:restartNumberingAfterBreak="0">
+  <w:abstractNum w:abstractNumId="11" w15:restartNumberingAfterBreak="0">
+    <w:nsid w:val="3D245CA4"/>
+    <w:multiLevelType w:val="multilevel"/>
+    <w:tmpl w:val="842AA644"/>
+    <w:lvl w:ilvl="0">
+      <w:start w:val="1"/>
+      <w:numFmt w:val="bullet"/>
+      <w:lvlText w:val=""/>
+      <w:lvlJc w:val="left"/>
+      <w:pPr>
+        <w:tabs>
+          <w:tab w:val="num" w:pos="720"/>
+        </w:tabs>
+        <w:ind w:left="720" w:hanging="360"/>
+      </w:pPr>
+      <w:rPr>
+        <w:rFonts w:ascii="Symbol" w:hAnsi="Symbol" w:hint="default"/>
+        <w:sz w:val="20"/>
+      </w:rPr>
+    </w:lvl>
+    <w:lvl w:ilvl="1" w:tentative="1">
+      <w:start w:val="1"/>
+      <w:numFmt w:val="bullet"/>
+      <w:lvlText w:val="o"/>
+      <w:lvlJc w:val="left"/>
+      <w:pPr>
+        <w:tabs>
+          <w:tab w:val="num" w:pos="1440"/>
+        </w:tabs>
+        <w:ind w:left="1440" w:hanging="360"/>
+      </w:pPr>
+      <w:rPr>
+        <w:rFonts w:ascii="Courier New" w:hAnsi="Courier New" w:hint="default"/>
+        <w:sz w:val="20"/>
+      </w:rPr>
+    </w:lvl>
+    <w:lvl w:ilvl="2" w:tentative="1">
+      <w:start w:val="1"/>
+      <w:numFmt w:val="bullet"/>
+      <w:lvlText w:val=""/>
+      <w:lvlJc w:val="left"/>
+      <w:pPr>
+        <w:tabs>
+          <w:tab w:val="num" w:pos="2160"/>
+        </w:tabs>
+        <w:ind w:left="2160" w:hanging="360"/>
+      </w:pPr>
+      <w:rPr>
+        <w:rFonts w:ascii="Wingdings" w:hAnsi="Wingdings" w:hint="default"/>
+        <w:sz w:val="20"/>
+      </w:rPr>
+    </w:lvl>
+    <w:lvl w:ilvl="3" w:tentative="1">
+      <w:start w:val="1"/>
+      <w:numFmt w:val="bullet"/>
+      <w:lvlText w:val=""/>
+      <w:lvlJc w:val="left"/>
+      <w:pPr>
+        <w:tabs>
+          <w:tab w:val="num" w:pos="2880"/>
+        </w:tabs>
+        <w:ind w:left="2880" w:hanging="360"/>
+      </w:pPr>
+      <w:rPr>
+        <w:rFonts w:ascii="Wingdings" w:hAnsi="Wingdings" w:hint="default"/>
+        <w:sz w:val="20"/>
+      </w:rPr>
+    </w:lvl>
+    <w:lvl w:ilvl="4" w:tentative="1">
+      <w:start w:val="1"/>
+      <w:numFmt w:val="bullet"/>
+      <w:lvlText w:val=""/>
+      <w:lvlJc w:val="left"/>
+      <w:pPr>
+        <w:tabs>
+          <w:tab w:val="num" w:pos="3600"/>
+        </w:tabs>
+        <w:ind w:left="3600" w:hanging="360"/>
+      </w:pPr>
+      <w:rPr>
+        <w:rFonts w:ascii="Wingdings" w:hAnsi="Wingdings" w:hint="default"/>
+        <w:sz w:val="20"/>
+      </w:rPr>
+    </w:lvl>
+    <w:lvl w:ilvl="5" w:tentative="1">
+      <w:start w:val="1"/>
+      <w:numFmt w:val="bullet"/>
+      <w:lvlText w:val=""/>
+      <w:lvlJc w:val="left"/>
+      <w:pPr>
+        <w:tabs>
+          <w:tab w:val="num" w:pos="4320"/>
+        </w:tabs>
+        <w:ind w:left="4320" w:hanging="360"/>
+      </w:pPr>
+      <w:rPr>
+        <w:rFonts w:ascii="Wingdings" w:hAnsi="Wingdings" w:hint="default"/>
+        <w:sz w:val="20"/>
+      </w:rPr>
+    </w:lvl>
+    <w:lvl w:ilvl="6" w:tentative="1">
+      <w:start w:val="1"/>
+      <w:numFmt w:val="bullet"/>
+      <w:lvlText w:val=""/>
+      <w:lvlJc w:val="left"/>
+      <w:pPr>
+        <w:tabs>
+          <w:tab w:val="num" w:pos="5040"/>
+        </w:tabs>
+        <w:ind w:left="5040" w:hanging="360"/>
+      </w:pPr>
+      <w:rPr>
+        <w:rFonts w:ascii="Wingdings" w:hAnsi="Wingdings" w:hint="default"/>
+        <w:sz w:val="20"/>
+      </w:rPr>
+    </w:lvl>
+    <w:lvl w:ilvl="7" w:tentative="1">
+      <w:start w:val="1"/>
+      <w:numFmt w:val="bullet"/>
+      <w:lvlText w:val=""/>
+      <w:lvlJc w:val="left"/>
+      <w:pPr>
+        <w:tabs>
+          <w:tab w:val="num" w:pos="5760"/>
+        </w:tabs>
+        <w:ind w:left="5760" w:hanging="360"/>
+      </w:pPr>
+      <w:rPr>
+        <w:rFonts w:ascii="Wingdings" w:hAnsi="Wingdings" w:hint="default"/>
+        <w:sz w:val="20"/>
+      </w:rPr>
+    </w:lvl>
+    <w:lvl w:ilvl="8" w:tentative="1">
+      <w:start w:val="1"/>
+      <w:numFmt w:val="bullet"/>
+      <w:lvlText w:val=""/>
+      <w:lvlJc w:val="left"/>
+      <w:pPr>
+        <w:tabs>
+          <w:tab w:val="num" w:pos="6480"/>
+        </w:tabs>
+        <w:ind w:left="6480" w:hanging="360"/>
+      </w:pPr>
+      <w:rPr>
+        <w:rFonts w:ascii="Wingdings" w:hAnsi="Wingdings" w:hint="default"/>
+        <w:sz w:val="20"/>
+      </w:rPr>
+    </w:lvl>
+  </w:abstractNum>
+  <w:abstractNum w:abstractNumId="12" w15:restartNumberingAfterBreak="0">
     <w:nsid w:val="4A183863"/>
     <w:multiLevelType w:val="multilevel"/>
     <w:tmpl w:val="DD60306A"/>
@@ -3613,7 +4244,7 @@
       </w:rPr>
     </w:lvl>
   </w:abstractNum>
-  <w:abstractNum w:abstractNumId="11" w15:restartNumberingAfterBreak="0">
+  <w:abstractNum w:abstractNumId="13" w15:restartNumberingAfterBreak="0">
     <w:nsid w:val="4A7C4422"/>
     <w:multiLevelType w:val="multilevel"/>
     <w:tmpl w:val="01D80032"/>
@@ -3762,7 +4393,7 @@
       </w:rPr>
     </w:lvl>
   </w:abstractNum>
-  <w:abstractNum w:abstractNumId="12" w15:restartNumberingAfterBreak="0">
+  <w:abstractNum w:abstractNumId="14" w15:restartNumberingAfterBreak="0">
     <w:nsid w:val="51B666CD"/>
     <w:multiLevelType w:val="multilevel"/>
     <w:tmpl w:val="2D94CD5A"/>
@@ -3911,7 +4542,7 @@
       </w:rPr>
     </w:lvl>
   </w:abstractNum>
-  <w:abstractNum w:abstractNumId="13" w15:restartNumberingAfterBreak="0">
+  <w:abstractNum w:abstractNumId="15" w15:restartNumberingAfterBreak="0">
     <w:nsid w:val="52CA487E"/>
     <w:multiLevelType w:val="multilevel"/>
     <w:tmpl w:val="AB6AAB06"/>
@@ -4060,7 +4691,7 @@
       </w:rPr>
     </w:lvl>
   </w:abstractNum>
-  <w:abstractNum w:abstractNumId="14" w15:restartNumberingAfterBreak="0">
+  <w:abstractNum w:abstractNumId="16" w15:restartNumberingAfterBreak="0">
     <w:nsid w:val="5D5B2D2D"/>
     <w:multiLevelType w:val="multilevel"/>
     <w:tmpl w:val="99C6AE64"/>
@@ -4209,7 +4840,7 @@
       </w:rPr>
     </w:lvl>
   </w:abstractNum>
-  <w:abstractNum w:abstractNumId="15" w15:restartNumberingAfterBreak="0">
+  <w:abstractNum w:abstractNumId="17" w15:restartNumberingAfterBreak="0">
     <w:nsid w:val="62D003A1"/>
     <w:multiLevelType w:val="multilevel"/>
     <w:tmpl w:val="BB1A6DEA"/>
@@ -4358,7 +4989,7 @@
       </w:rPr>
     </w:lvl>
   </w:abstractNum>
-  <w:abstractNum w:abstractNumId="16" w15:restartNumberingAfterBreak="0">
+  <w:abstractNum w:abstractNumId="18" w15:restartNumberingAfterBreak="0">
     <w:nsid w:val="7114635E"/>
     <w:multiLevelType w:val="multilevel"/>
     <w:tmpl w:val="BEFA27E8"/>
@@ -4507,7 +5138,7 @@
       </w:rPr>
     </w:lvl>
   </w:abstractNum>
-  <w:abstractNum w:abstractNumId="17" w15:restartNumberingAfterBreak="0">
+  <w:abstractNum w:abstractNumId="19" w15:restartNumberingAfterBreak="0">
     <w:nsid w:val="733E5C7E"/>
     <w:multiLevelType w:val="multilevel"/>
     <w:tmpl w:val="4672F8EA"/>
@@ -4656,7 +5287,7 @@
       </w:rPr>
     </w:lvl>
   </w:abstractNum>
-  <w:abstractNum w:abstractNumId="18" w15:restartNumberingAfterBreak="0">
+  <w:abstractNum w:abstractNumId="20" w15:restartNumberingAfterBreak="0">
     <w:nsid w:val="7E48675A"/>
     <w:multiLevelType w:val="multilevel"/>
     <w:tmpl w:val="4D9E39BE"/>
@@ -4805,7 +5436,7 @@
       </w:rPr>
     </w:lvl>
   </w:abstractNum>
-  <w:abstractNum w:abstractNumId="19" w15:restartNumberingAfterBreak="0">
+  <w:abstractNum w:abstractNumId="21" w15:restartNumberingAfterBreak="0">
     <w:nsid w:val="7FC62796"/>
     <w:multiLevelType w:val="multilevel"/>
     <w:tmpl w:val="ACD4ABEA"/>
@@ -4955,40 +5586,40 @@
     </w:lvl>
   </w:abstractNum>
   <w:num w:numId="1">
+    <w:abstractNumId w:val="17"/>
+  </w:num>
+  <w:num w:numId="2">
+    <w:abstractNumId w:val="8"/>
+  </w:num>
+  <w:num w:numId="3">
+    <w:abstractNumId w:val="13"/>
+  </w:num>
+  <w:num w:numId="4">
+    <w:abstractNumId w:val="21"/>
+  </w:num>
+  <w:num w:numId="5">
     <w:abstractNumId w:val="15"/>
   </w:num>
-  <w:num w:numId="2">
-    <w:abstractNumId w:val="7"/>
+  <w:num w:numId="6">
+    <w:abstractNumId w:val="16"/>
   </w:num>
-  <w:num w:numId="3">
-    <w:abstractNumId w:val="11"/>
-  </w:num>
-  <w:num w:numId="4">
+  <w:num w:numId="7">
     <w:abstractNumId w:val="19"/>
   </w:num>
-  <w:num w:numId="5">
-    <w:abstractNumId w:val="13"/>
-  </w:num>
-  <w:num w:numId="6">
-    <w:abstractNumId w:val="14"/>
-  </w:num>
-  <w:num w:numId="7">
-    <w:abstractNumId w:val="17"/>
-  </w:num>
   <w:num w:numId="8">
-    <w:abstractNumId w:val="16"/>
+    <w:abstractNumId w:val="18"/>
   </w:num>
   <w:num w:numId="9">
-    <w:abstractNumId w:val="5"/>
+    <w:abstractNumId w:val="6"/>
   </w:num>
   <w:num w:numId="10">
-    <w:abstractNumId w:val="6"/>
+    <w:abstractNumId w:val="7"/>
   </w:num>
   <w:num w:numId="11">
     <w:abstractNumId w:val="1"/>
   </w:num>
   <w:num w:numId="12">
-    <w:abstractNumId w:val="8"/>
+    <w:abstractNumId w:val="9"/>
   </w:num>
   <w:num w:numId="13">
     <w:abstractNumId w:val="0"/>
@@ -5000,19 +5631,25 @@
     <w:abstractNumId w:val="4"/>
   </w:num>
   <w:num w:numId="16">
-    <w:abstractNumId w:val="9"/>
+    <w:abstractNumId w:val="10"/>
   </w:num>
   <w:num w:numId="17">
     <w:abstractNumId w:val="2"/>
   </w:num>
   <w:num w:numId="18">
-    <w:abstractNumId w:val="18"/>
+    <w:abstractNumId w:val="20"/>
   </w:num>
   <w:num w:numId="19">
-    <w:abstractNumId w:val="10"/>
+    <w:abstractNumId w:val="12"/>
   </w:num>
   <w:num w:numId="20">
-    <w:abstractNumId w:val="12"/>
+    <w:abstractNumId w:val="14"/>
+  </w:num>
+  <w:num w:numId="21">
+    <w:abstractNumId w:val="5"/>
+  </w:num>
+  <w:num w:numId="22">
+    <w:abstractNumId w:val="11"/>
   </w:num>
 </w:numbering>
 </file>

</xml_diff>

<commit_message>
v3.0.0 se aniade funcionalidad para las membresias de los clientes
</commit_message>
<xml_diff>
--- a/Backend/BD/Universo del Discurso.docx
+++ b/Backend/BD/Universo del Discurso.docx
@@ -1814,8 +1814,6 @@
         </w:rPr>
         <w:t>n</w:t>
       </w:r>
-      <w:bookmarkStart w:id="0" w:name="_GoBack"/>
-      <w:bookmarkEnd w:id="0"/>
       <w:r>
         <w:rPr>
           <w:rFonts w:ascii="Arial" w:eastAsia="Times New Roman" w:hAnsi="Arial" w:cs="Arial"/>
@@ -2168,19 +2166,467 @@
           <w:bCs/>
           <w:sz w:val="24"/>
           <w:szCs w:val="24"/>
+        </w:rPr>
+      </w:pPr>
+      <w:r>
+        <w:rPr>
+          <w:rFonts w:ascii="Arial" w:eastAsia="Times New Roman" w:hAnsi="Arial" w:cs="Arial"/>
+          <w:b/>
+          <w:bCs/>
+          <w:sz w:val="24"/>
+          <w:szCs w:val="24"/>
+        </w:rPr>
+        <w:t>6. Membresías de Clientes</w:t>
+      </w:r>
+    </w:p>
+    <w:p>
+      <w:pPr>
+        <w:spacing w:before="100" w:beforeAutospacing="1" w:after="100" w:afterAutospacing="1" w:line="240" w:lineRule="auto"/>
+        <w:rPr>
+          <w:rFonts w:ascii="Arial" w:eastAsia="Times New Roman" w:hAnsi="Arial" w:cs="Arial"/>
+          <w:sz w:val="24"/>
+          <w:szCs w:val="24"/>
           <w:lang w:val="en-US"/>
         </w:rPr>
       </w:pPr>
       <w:r>
         <w:rPr>
           <w:rFonts w:ascii="Arial" w:eastAsia="Times New Roman" w:hAnsi="Arial" w:cs="Arial"/>
-          <w:b/>
-          <w:bCs/>
+          <w:sz w:val="24"/>
+          <w:szCs w:val="24"/>
+        </w:rPr>
+        <w:t xml:space="preserve">El sistema permitirá gestionar las membresías de los clientes, que ofrecerán beneficios adicionales. </w:t>
+      </w:r>
+      <w:r>
+        <w:rPr>
+          <w:rFonts w:ascii="Arial" w:eastAsia="Times New Roman" w:hAnsi="Arial" w:cs="Arial"/>
           <w:sz w:val="24"/>
           <w:szCs w:val="24"/>
           <w:lang w:val="en-US"/>
         </w:rPr>
-        <w:t xml:space="preserve">6. </w:t>
+        <w:t xml:space="preserve">Para </w:t>
+      </w:r>
+      <w:proofErr w:type="spellStart"/>
+      <w:r>
+        <w:rPr>
+          <w:rFonts w:ascii="Arial" w:eastAsia="Times New Roman" w:hAnsi="Arial" w:cs="Arial"/>
+          <w:sz w:val="24"/>
+          <w:szCs w:val="24"/>
+          <w:lang w:val="en-US"/>
+        </w:rPr>
+        <w:t>cada</w:t>
+      </w:r>
+      <w:proofErr w:type="spellEnd"/>
+      <w:r>
+        <w:rPr>
+          <w:rFonts w:ascii="Arial" w:eastAsia="Times New Roman" w:hAnsi="Arial" w:cs="Arial"/>
+          <w:sz w:val="24"/>
+          <w:szCs w:val="24"/>
+          <w:lang w:val="en-US"/>
+        </w:rPr>
+        <w:t xml:space="preserve"> </w:t>
+      </w:r>
+      <w:proofErr w:type="spellStart"/>
+      <w:r>
+        <w:rPr>
+          <w:rFonts w:ascii="Arial" w:eastAsia="Times New Roman" w:hAnsi="Arial" w:cs="Arial"/>
+          <w:sz w:val="24"/>
+          <w:szCs w:val="24"/>
+          <w:lang w:val="en-US"/>
+        </w:rPr>
+        <w:t>membresía</w:t>
+      </w:r>
+      <w:proofErr w:type="spellEnd"/>
+      <w:r>
+        <w:rPr>
+          <w:rFonts w:ascii="Arial" w:eastAsia="Times New Roman" w:hAnsi="Arial" w:cs="Arial"/>
+          <w:sz w:val="24"/>
+          <w:szCs w:val="24"/>
+          <w:lang w:val="en-US"/>
+        </w:rPr>
+        <w:t xml:space="preserve">, el </w:t>
+      </w:r>
+      <w:proofErr w:type="spellStart"/>
+      <w:r>
+        <w:rPr>
+          <w:rFonts w:ascii="Arial" w:eastAsia="Times New Roman" w:hAnsi="Arial" w:cs="Arial"/>
+          <w:sz w:val="24"/>
+          <w:szCs w:val="24"/>
+          <w:lang w:val="en-US"/>
+        </w:rPr>
+        <w:t>sistema</w:t>
+      </w:r>
+      <w:proofErr w:type="spellEnd"/>
+      <w:r>
+        <w:rPr>
+          <w:rFonts w:ascii="Arial" w:eastAsia="Times New Roman" w:hAnsi="Arial" w:cs="Arial"/>
+          <w:sz w:val="24"/>
+          <w:szCs w:val="24"/>
+          <w:lang w:val="en-US"/>
+        </w:rPr>
+        <w:t xml:space="preserve"> </w:t>
+      </w:r>
+      <w:proofErr w:type="spellStart"/>
+      <w:r>
+        <w:rPr>
+          <w:rFonts w:ascii="Arial" w:eastAsia="Times New Roman" w:hAnsi="Arial" w:cs="Arial"/>
+          <w:sz w:val="24"/>
+          <w:szCs w:val="24"/>
+          <w:lang w:val="en-US"/>
+        </w:rPr>
+        <w:t>almacenará</w:t>
+      </w:r>
+      <w:proofErr w:type="spellEnd"/>
+      <w:r>
+        <w:rPr>
+          <w:rFonts w:ascii="Arial" w:eastAsia="Times New Roman" w:hAnsi="Arial" w:cs="Arial"/>
+          <w:sz w:val="24"/>
+          <w:szCs w:val="24"/>
+          <w:lang w:val="en-US"/>
+        </w:rPr>
+        <w:t>:</w:t>
+      </w:r>
+    </w:p>
+    <w:p>
+      <w:pPr>
+        <w:numPr>
+          <w:ilvl w:val="0"/>
+          <w:numId w:val="23"/>
+        </w:numPr>
+        <w:spacing w:before="100" w:beforeAutospacing="1" w:after="100" w:afterAutospacing="1" w:line="240" w:lineRule="auto"/>
+        <w:rPr>
+          <w:rFonts w:ascii="Arial" w:eastAsia="Times New Roman" w:hAnsi="Arial" w:cs="Arial"/>
+          <w:sz w:val="24"/>
+          <w:szCs w:val="24"/>
+        </w:rPr>
+      </w:pPr>
+      <w:r>
+        <w:rPr>
+          <w:rFonts w:ascii="Arial" w:eastAsia="Times New Roman" w:hAnsi="Arial" w:cs="Arial"/>
+          <w:b/>
+          <w:bCs/>
+          <w:sz w:val="24"/>
+          <w:szCs w:val="24"/>
+        </w:rPr>
+        <w:t>ID de cliente:</w:t>
+      </w:r>
+      <w:r>
+        <w:rPr>
+          <w:rFonts w:ascii="Arial" w:eastAsia="Times New Roman" w:hAnsi="Arial" w:cs="Arial"/>
+          <w:sz w:val="24"/>
+          <w:szCs w:val="24"/>
+        </w:rPr>
+        <w:t xml:space="preserve"> Relaciona la membresía con el cliente correspondiente.</w:t>
+      </w:r>
+    </w:p>
+    <w:p>
+      <w:pPr>
+        <w:numPr>
+          <w:ilvl w:val="0"/>
+          <w:numId w:val="23"/>
+        </w:numPr>
+        <w:spacing w:before="100" w:beforeAutospacing="1" w:after="100" w:afterAutospacing="1" w:line="240" w:lineRule="auto"/>
+        <w:rPr>
+          <w:rFonts w:ascii="Arial" w:eastAsia="Times New Roman" w:hAnsi="Arial" w:cs="Arial"/>
+          <w:sz w:val="24"/>
+          <w:szCs w:val="24"/>
+        </w:rPr>
+      </w:pPr>
+      <w:r>
+        <w:rPr>
+          <w:rFonts w:ascii="Arial" w:eastAsia="Times New Roman" w:hAnsi="Arial" w:cs="Arial"/>
+          <w:b/>
+          <w:bCs/>
+          <w:sz w:val="24"/>
+          <w:szCs w:val="24"/>
+        </w:rPr>
+        <w:t>Fecha de inicio:</w:t>
+      </w:r>
+      <w:r>
+        <w:rPr>
+          <w:rFonts w:ascii="Arial" w:eastAsia="Times New Roman" w:hAnsi="Arial" w:cs="Arial"/>
+          <w:sz w:val="24"/>
+          <w:szCs w:val="24"/>
+        </w:rPr>
+        <w:t xml:space="preserve"> Fecha en que la membresía comienza.</w:t>
+      </w:r>
+    </w:p>
+    <w:p>
+      <w:pPr>
+        <w:numPr>
+          <w:ilvl w:val="0"/>
+          <w:numId w:val="23"/>
+        </w:numPr>
+        <w:spacing w:before="100" w:beforeAutospacing="1" w:after="100" w:afterAutospacing="1" w:line="240" w:lineRule="auto"/>
+        <w:rPr>
+          <w:rFonts w:ascii="Arial" w:eastAsia="Times New Roman" w:hAnsi="Arial" w:cs="Arial"/>
+          <w:sz w:val="24"/>
+          <w:szCs w:val="24"/>
+        </w:rPr>
+      </w:pPr>
+      <w:r>
+        <w:rPr>
+          <w:rFonts w:ascii="Arial" w:eastAsia="Times New Roman" w:hAnsi="Arial" w:cs="Arial"/>
+          <w:b/>
+          <w:bCs/>
+          <w:sz w:val="24"/>
+          <w:szCs w:val="24"/>
+        </w:rPr>
+        <w:t>Fecha de fin:</w:t>
+      </w:r>
+      <w:r>
+        <w:rPr>
+          <w:rFonts w:ascii="Arial" w:eastAsia="Times New Roman" w:hAnsi="Arial" w:cs="Arial"/>
+          <w:sz w:val="24"/>
+          <w:szCs w:val="24"/>
+        </w:rPr>
+        <w:t xml:space="preserve"> Fecha en que la membresía expira.</w:t>
+      </w:r>
+    </w:p>
+    <w:p>
+      <w:pPr>
+        <w:numPr>
+          <w:ilvl w:val="0"/>
+          <w:numId w:val="23"/>
+        </w:numPr>
+        <w:spacing w:before="100" w:beforeAutospacing="1" w:after="100" w:afterAutospacing="1" w:line="240" w:lineRule="auto"/>
+        <w:rPr>
+          <w:rFonts w:ascii="Arial" w:eastAsia="Times New Roman" w:hAnsi="Arial" w:cs="Arial"/>
+          <w:sz w:val="24"/>
+          <w:szCs w:val="24"/>
+        </w:rPr>
+      </w:pPr>
+      <w:r>
+        <w:rPr>
+          <w:rFonts w:ascii="Arial" w:eastAsia="Times New Roman" w:hAnsi="Arial" w:cs="Arial"/>
+          <w:b/>
+          <w:bCs/>
+          <w:sz w:val="24"/>
+          <w:szCs w:val="24"/>
+        </w:rPr>
+        <w:t>Estado de actividad:</w:t>
+      </w:r>
+      <w:r>
+        <w:rPr>
+          <w:rFonts w:ascii="Arial" w:eastAsia="Times New Roman" w:hAnsi="Arial" w:cs="Arial"/>
+          <w:sz w:val="24"/>
+          <w:szCs w:val="24"/>
+        </w:rPr>
+        <w:t xml:space="preserve"> Indica si la membresía está activa (TRUE) o inactiva (FALSE).</w:t>
+      </w:r>
+    </w:p>
+    <w:p>
+      <w:pPr>
+        <w:spacing w:before="100" w:beforeAutospacing="1" w:after="100" w:afterAutospacing="1" w:line="240" w:lineRule="auto"/>
+        <w:rPr>
+          <w:rFonts w:ascii="Arial" w:eastAsia="Times New Roman" w:hAnsi="Arial" w:cs="Arial"/>
+          <w:sz w:val="24"/>
+          <w:szCs w:val="24"/>
+          <w:lang w:val="en-US"/>
+        </w:rPr>
+      </w:pPr>
+      <w:proofErr w:type="spellStart"/>
+      <w:r>
+        <w:rPr>
+          <w:rFonts w:ascii="Arial" w:eastAsia="Times New Roman" w:hAnsi="Arial" w:cs="Arial"/>
+          <w:b/>
+          <w:bCs/>
+          <w:sz w:val="24"/>
+          <w:szCs w:val="24"/>
+          <w:lang w:val="en-US"/>
+        </w:rPr>
+        <w:t>Restricciones</w:t>
+      </w:r>
+      <w:proofErr w:type="spellEnd"/>
+      <w:r>
+        <w:rPr>
+          <w:rFonts w:ascii="Arial" w:eastAsia="Times New Roman" w:hAnsi="Arial" w:cs="Arial"/>
+          <w:b/>
+          <w:bCs/>
+          <w:sz w:val="24"/>
+          <w:szCs w:val="24"/>
+          <w:lang w:val="en-US"/>
+        </w:rPr>
+        <w:t>:</w:t>
+      </w:r>
+    </w:p>
+    <w:p>
+      <w:pPr>
+        <w:numPr>
+          <w:ilvl w:val="0"/>
+          <w:numId w:val="24"/>
+        </w:numPr>
+        <w:spacing w:before="100" w:beforeAutospacing="1" w:after="100" w:afterAutospacing="1" w:line="240" w:lineRule="auto"/>
+        <w:rPr>
+          <w:rFonts w:ascii="Arial" w:eastAsia="Times New Roman" w:hAnsi="Arial" w:cs="Arial"/>
+          <w:sz w:val="24"/>
+          <w:szCs w:val="24"/>
+        </w:rPr>
+      </w:pPr>
+      <w:r>
+        <w:rPr>
+          <w:rFonts w:ascii="Arial" w:eastAsia="Times New Roman" w:hAnsi="Arial" w:cs="Arial"/>
+          <w:sz w:val="24"/>
+          <w:szCs w:val="24"/>
+        </w:rPr>
+        <w:t>La fecha de inicio debe ser anterior o igual a la fecha de fin.</w:t>
+      </w:r>
+    </w:p>
+    <w:p>
+      <w:pPr>
+        <w:numPr>
+          <w:ilvl w:val="0"/>
+          <w:numId w:val="24"/>
+        </w:numPr>
+        <w:spacing w:before="100" w:beforeAutospacing="1" w:after="100" w:afterAutospacing="1" w:line="240" w:lineRule="auto"/>
+        <w:rPr>
+          <w:rFonts w:ascii="Arial" w:eastAsia="Times New Roman" w:hAnsi="Arial" w:cs="Arial"/>
+          <w:sz w:val="24"/>
+          <w:szCs w:val="24"/>
+        </w:rPr>
+      </w:pPr>
+      <w:r>
+        <w:rPr>
+          <w:rFonts w:ascii="Arial" w:eastAsia="Times New Roman" w:hAnsi="Arial" w:cs="Arial"/>
+          <w:sz w:val="24"/>
+          <w:szCs w:val="24"/>
+        </w:rPr>
+        <w:t>La membresía debe estar asociada a un cliente existente.</w:t>
+      </w:r>
+    </w:p>
+    <w:p>
+      <w:pPr>
+        <w:numPr>
+          <w:ilvl w:val="0"/>
+          <w:numId w:val="24"/>
+        </w:numPr>
+        <w:spacing w:before="100" w:beforeAutospacing="1" w:after="100" w:afterAutospacing="1" w:line="240" w:lineRule="auto"/>
+        <w:rPr>
+          <w:rFonts w:ascii="Arial" w:eastAsia="Times New Roman" w:hAnsi="Arial" w:cs="Arial"/>
+          <w:sz w:val="24"/>
+          <w:szCs w:val="24"/>
+        </w:rPr>
+      </w:pPr>
+      <w:r>
+        <w:rPr>
+          <w:rFonts w:ascii="Arial" w:eastAsia="Times New Roman" w:hAnsi="Arial" w:cs="Arial"/>
+          <w:sz w:val="24"/>
+          <w:szCs w:val="24"/>
+        </w:rPr>
+        <w:t>El estado de actividad debe reflejarse de acuerdo con la fecha actual:</w:t>
+      </w:r>
+    </w:p>
+    <w:p>
+      <w:pPr>
+        <w:numPr>
+          <w:ilvl w:val="1"/>
+          <w:numId w:val="24"/>
+        </w:numPr>
+        <w:spacing w:before="100" w:beforeAutospacing="1" w:after="100" w:afterAutospacing="1" w:line="240" w:lineRule="auto"/>
+        <w:rPr>
+          <w:rFonts w:ascii="Arial" w:eastAsia="Times New Roman" w:hAnsi="Arial" w:cs="Arial"/>
+          <w:sz w:val="24"/>
+          <w:szCs w:val="24"/>
+        </w:rPr>
+      </w:pPr>
+      <w:r>
+        <w:rPr>
+          <w:rFonts w:ascii="Arial" w:eastAsia="Times New Roman" w:hAnsi="Arial" w:cs="Arial"/>
+          <w:b/>
+          <w:bCs/>
+          <w:sz w:val="24"/>
+          <w:szCs w:val="24"/>
+        </w:rPr>
+        <w:t>Activa:</w:t>
+      </w:r>
+      <w:r>
+        <w:rPr>
+          <w:rFonts w:ascii="Arial" w:eastAsia="Times New Roman" w:hAnsi="Arial" w:cs="Arial"/>
+          <w:sz w:val="24"/>
+          <w:szCs w:val="24"/>
+        </w:rPr>
+        <w:t xml:space="preserve"> Si la fecha actual está entre la fecha de inicio y la fecha de fin.</w:t>
+      </w:r>
+    </w:p>
+    <w:p>
+      <w:pPr>
+        <w:numPr>
+          <w:ilvl w:val="1"/>
+          <w:numId w:val="24"/>
+        </w:numPr>
+        <w:spacing w:before="100" w:beforeAutospacing="1" w:after="100" w:afterAutospacing="1" w:line="240" w:lineRule="auto"/>
+        <w:rPr>
+          <w:rFonts w:ascii="Arial" w:eastAsia="Times New Roman" w:hAnsi="Arial" w:cs="Arial"/>
+          <w:sz w:val="24"/>
+          <w:szCs w:val="24"/>
+        </w:rPr>
+      </w:pPr>
+      <w:r>
+        <w:rPr>
+          <w:rFonts w:ascii="Arial" w:eastAsia="Times New Roman" w:hAnsi="Arial" w:cs="Arial"/>
+          <w:b/>
+          <w:bCs/>
+          <w:sz w:val="24"/>
+          <w:szCs w:val="24"/>
+        </w:rPr>
+        <w:t>Inactiva:</w:t>
+      </w:r>
+      <w:r>
+        <w:rPr>
+          <w:rFonts w:ascii="Arial" w:eastAsia="Times New Roman" w:hAnsi="Arial" w:cs="Arial"/>
+          <w:sz w:val="24"/>
+          <w:szCs w:val="24"/>
+        </w:rPr>
+        <w:t xml:space="preserve"> Si la fecha actual es posterior a la fecha de fin.</w:t>
+      </w:r>
+      <w:bookmarkStart w:id="0" w:name="_GoBack"/>
+      <w:bookmarkEnd w:id="0"/>
+    </w:p>
+    <w:p>
+      <w:pPr>
+        <w:spacing w:before="100" w:beforeAutospacing="1" w:after="100" w:afterAutospacing="1" w:line="240" w:lineRule="auto"/>
+        <w:ind w:left="720"/>
+        <w:rPr>
+          <w:rFonts w:ascii="Arial" w:eastAsia="Times New Roman" w:hAnsi="Arial" w:cs="Arial"/>
+          <w:sz w:val="24"/>
+          <w:szCs w:val="24"/>
+        </w:rPr>
+      </w:pPr>
+    </w:p>
+    <w:p>
+      <w:pPr>
+        <w:spacing w:before="100" w:beforeAutospacing="1" w:after="100" w:afterAutospacing="1" w:line="240" w:lineRule="auto"/>
+        <w:outlineLvl w:val="3"/>
+        <w:rPr>
+          <w:rFonts w:ascii="Arial" w:eastAsia="Times New Roman" w:hAnsi="Arial" w:cs="Arial"/>
+          <w:b/>
+          <w:bCs/>
+          <w:sz w:val="24"/>
+          <w:szCs w:val="24"/>
+          <w:lang w:val="en-US"/>
+        </w:rPr>
+      </w:pPr>
+      <w:r>
+        <w:rPr>
+          <w:rFonts w:ascii="Arial" w:eastAsia="Times New Roman" w:hAnsi="Arial" w:cs="Arial"/>
+          <w:b/>
+          <w:bCs/>
+          <w:sz w:val="24"/>
+          <w:szCs w:val="24"/>
+          <w:lang w:val="en-US"/>
+        </w:rPr>
+        <w:t>7.</w:t>
+      </w:r>
+      <w:r>
+        <w:rPr>
+          <w:rFonts w:ascii="Arial" w:eastAsia="Times New Roman" w:hAnsi="Arial" w:cs="Arial"/>
+          <w:b/>
+          <w:bCs/>
+          <w:sz w:val="24"/>
+          <w:szCs w:val="24"/>
+          <w:lang w:val="en-US"/>
+        </w:rPr>
+        <w:t xml:space="preserve"> </w:t>
       </w:r>
       <w:proofErr w:type="spellStart"/>
       <w:r>
@@ -2283,6 +2729,7 @@
           <w:sz w:val="24"/>
           <w:szCs w:val="24"/>
         </w:rPr>
+        <w:lastRenderedPageBreak/>
         <w:t>Las películas deben tener una programación coherente de fechas y horas para cada sala de cine.</w:t>
       </w:r>
     </w:p>
@@ -3202,6 +3649,155 @@
     </w:lvl>
   </w:abstractNum>
   <w:abstractNum w:abstractNumId="6" w15:restartNumberingAfterBreak="0">
+    <w:nsid w:val="13E43766"/>
+    <w:multiLevelType w:val="multilevel"/>
+    <w:tmpl w:val="002A8CC6"/>
+    <w:lvl w:ilvl="0">
+      <w:start w:val="1"/>
+      <w:numFmt w:val="bullet"/>
+      <w:lvlText w:val=""/>
+      <w:lvlJc w:val="left"/>
+      <w:pPr>
+        <w:tabs>
+          <w:tab w:val="num" w:pos="720"/>
+        </w:tabs>
+        <w:ind w:left="720" w:hanging="360"/>
+      </w:pPr>
+      <w:rPr>
+        <w:rFonts w:ascii="Symbol" w:hAnsi="Symbol" w:hint="default"/>
+        <w:sz w:val="20"/>
+      </w:rPr>
+    </w:lvl>
+    <w:lvl w:ilvl="1">
+      <w:start w:val="1"/>
+      <w:numFmt w:val="bullet"/>
+      <w:lvlText w:val="o"/>
+      <w:lvlJc w:val="left"/>
+      <w:pPr>
+        <w:tabs>
+          <w:tab w:val="num" w:pos="1440"/>
+        </w:tabs>
+        <w:ind w:left="1440" w:hanging="360"/>
+      </w:pPr>
+      <w:rPr>
+        <w:rFonts w:ascii="Courier New" w:hAnsi="Courier New" w:hint="default"/>
+        <w:sz w:val="20"/>
+      </w:rPr>
+    </w:lvl>
+    <w:lvl w:ilvl="2" w:tentative="1">
+      <w:start w:val="1"/>
+      <w:numFmt w:val="bullet"/>
+      <w:lvlText w:val=""/>
+      <w:lvlJc w:val="left"/>
+      <w:pPr>
+        <w:tabs>
+          <w:tab w:val="num" w:pos="2160"/>
+        </w:tabs>
+        <w:ind w:left="2160" w:hanging="360"/>
+      </w:pPr>
+      <w:rPr>
+        <w:rFonts w:ascii="Wingdings" w:hAnsi="Wingdings" w:hint="default"/>
+        <w:sz w:val="20"/>
+      </w:rPr>
+    </w:lvl>
+    <w:lvl w:ilvl="3" w:tentative="1">
+      <w:start w:val="1"/>
+      <w:numFmt w:val="bullet"/>
+      <w:lvlText w:val=""/>
+      <w:lvlJc w:val="left"/>
+      <w:pPr>
+        <w:tabs>
+          <w:tab w:val="num" w:pos="2880"/>
+        </w:tabs>
+        <w:ind w:left="2880" w:hanging="360"/>
+      </w:pPr>
+      <w:rPr>
+        <w:rFonts w:ascii="Wingdings" w:hAnsi="Wingdings" w:hint="default"/>
+        <w:sz w:val="20"/>
+      </w:rPr>
+    </w:lvl>
+    <w:lvl w:ilvl="4" w:tentative="1">
+      <w:start w:val="1"/>
+      <w:numFmt w:val="bullet"/>
+      <w:lvlText w:val=""/>
+      <w:lvlJc w:val="left"/>
+      <w:pPr>
+        <w:tabs>
+          <w:tab w:val="num" w:pos="3600"/>
+        </w:tabs>
+        <w:ind w:left="3600" w:hanging="360"/>
+      </w:pPr>
+      <w:rPr>
+        <w:rFonts w:ascii="Wingdings" w:hAnsi="Wingdings" w:hint="default"/>
+        <w:sz w:val="20"/>
+      </w:rPr>
+    </w:lvl>
+    <w:lvl w:ilvl="5" w:tentative="1">
+      <w:start w:val="1"/>
+      <w:numFmt w:val="bullet"/>
+      <w:lvlText w:val=""/>
+      <w:lvlJc w:val="left"/>
+      <w:pPr>
+        <w:tabs>
+          <w:tab w:val="num" w:pos="4320"/>
+        </w:tabs>
+        <w:ind w:left="4320" w:hanging="360"/>
+      </w:pPr>
+      <w:rPr>
+        <w:rFonts w:ascii="Wingdings" w:hAnsi="Wingdings" w:hint="default"/>
+        <w:sz w:val="20"/>
+      </w:rPr>
+    </w:lvl>
+    <w:lvl w:ilvl="6" w:tentative="1">
+      <w:start w:val="1"/>
+      <w:numFmt w:val="bullet"/>
+      <w:lvlText w:val=""/>
+      <w:lvlJc w:val="left"/>
+      <w:pPr>
+        <w:tabs>
+          <w:tab w:val="num" w:pos="5040"/>
+        </w:tabs>
+        <w:ind w:left="5040" w:hanging="360"/>
+      </w:pPr>
+      <w:rPr>
+        <w:rFonts w:ascii="Wingdings" w:hAnsi="Wingdings" w:hint="default"/>
+        <w:sz w:val="20"/>
+      </w:rPr>
+    </w:lvl>
+    <w:lvl w:ilvl="7" w:tentative="1">
+      <w:start w:val="1"/>
+      <w:numFmt w:val="bullet"/>
+      <w:lvlText w:val=""/>
+      <w:lvlJc w:val="left"/>
+      <w:pPr>
+        <w:tabs>
+          <w:tab w:val="num" w:pos="5760"/>
+        </w:tabs>
+        <w:ind w:left="5760" w:hanging="360"/>
+      </w:pPr>
+      <w:rPr>
+        <w:rFonts w:ascii="Wingdings" w:hAnsi="Wingdings" w:hint="default"/>
+        <w:sz w:val="20"/>
+      </w:rPr>
+    </w:lvl>
+    <w:lvl w:ilvl="8" w:tentative="1">
+      <w:start w:val="1"/>
+      <w:numFmt w:val="bullet"/>
+      <w:lvlText w:val=""/>
+      <w:lvlJc w:val="left"/>
+      <w:pPr>
+        <w:tabs>
+          <w:tab w:val="num" w:pos="6480"/>
+        </w:tabs>
+        <w:ind w:left="6480" w:hanging="360"/>
+      </w:pPr>
+      <w:rPr>
+        <w:rFonts w:ascii="Wingdings" w:hAnsi="Wingdings" w:hint="default"/>
+        <w:sz w:val="20"/>
+      </w:rPr>
+    </w:lvl>
+  </w:abstractNum>
+  <w:abstractNum w:abstractNumId="7" w15:restartNumberingAfterBreak="0">
     <w:nsid w:val="1C081741"/>
     <w:multiLevelType w:val="multilevel"/>
     <w:tmpl w:val="75E663FC"/>
@@ -3350,7 +3946,7 @@
       </w:rPr>
     </w:lvl>
   </w:abstractNum>
-  <w:abstractNum w:abstractNumId="7" w15:restartNumberingAfterBreak="0">
+  <w:abstractNum w:abstractNumId="8" w15:restartNumberingAfterBreak="0">
     <w:nsid w:val="1C120C37"/>
     <w:multiLevelType w:val="multilevel"/>
     <w:tmpl w:val="8BF25388"/>
@@ -3499,7 +4095,7 @@
       </w:rPr>
     </w:lvl>
   </w:abstractNum>
-  <w:abstractNum w:abstractNumId="8" w15:restartNumberingAfterBreak="0">
+  <w:abstractNum w:abstractNumId="9" w15:restartNumberingAfterBreak="0">
     <w:nsid w:val="269608F1"/>
     <w:multiLevelType w:val="multilevel"/>
     <w:tmpl w:val="60B4471C"/>
@@ -3648,7 +4244,7 @@
       </w:rPr>
     </w:lvl>
   </w:abstractNum>
-  <w:abstractNum w:abstractNumId="9" w15:restartNumberingAfterBreak="0">
+  <w:abstractNum w:abstractNumId="10" w15:restartNumberingAfterBreak="0">
     <w:nsid w:val="2D7A4F2B"/>
     <w:multiLevelType w:val="multilevel"/>
     <w:tmpl w:val="C2B4EB50"/>
@@ -3797,7 +4393,7 @@
       </w:rPr>
     </w:lvl>
   </w:abstractNum>
-  <w:abstractNum w:abstractNumId="10" w15:restartNumberingAfterBreak="0">
+  <w:abstractNum w:abstractNumId="11" w15:restartNumberingAfterBreak="0">
     <w:nsid w:val="38E26A31"/>
     <w:multiLevelType w:val="multilevel"/>
     <w:tmpl w:val="3A5411F4"/>
@@ -3946,7 +4542,7 @@
       </w:rPr>
     </w:lvl>
   </w:abstractNum>
-  <w:abstractNum w:abstractNumId="11" w15:restartNumberingAfterBreak="0">
+  <w:abstractNum w:abstractNumId="12" w15:restartNumberingAfterBreak="0">
     <w:nsid w:val="3D245CA4"/>
     <w:multiLevelType w:val="multilevel"/>
     <w:tmpl w:val="842AA644"/>
@@ -4095,7 +4691,7 @@
       </w:rPr>
     </w:lvl>
   </w:abstractNum>
-  <w:abstractNum w:abstractNumId="12" w15:restartNumberingAfterBreak="0">
+  <w:abstractNum w:abstractNumId="13" w15:restartNumberingAfterBreak="0">
     <w:nsid w:val="4A183863"/>
     <w:multiLevelType w:val="multilevel"/>
     <w:tmpl w:val="DD60306A"/>
@@ -4244,7 +4840,7 @@
       </w:rPr>
     </w:lvl>
   </w:abstractNum>
-  <w:abstractNum w:abstractNumId="13" w15:restartNumberingAfterBreak="0">
+  <w:abstractNum w:abstractNumId="14" w15:restartNumberingAfterBreak="0">
     <w:nsid w:val="4A7C4422"/>
     <w:multiLevelType w:val="multilevel"/>
     <w:tmpl w:val="01D80032"/>
@@ -4393,7 +4989,7 @@
       </w:rPr>
     </w:lvl>
   </w:abstractNum>
-  <w:abstractNum w:abstractNumId="14" w15:restartNumberingAfterBreak="0">
+  <w:abstractNum w:abstractNumId="15" w15:restartNumberingAfterBreak="0">
     <w:nsid w:val="51B666CD"/>
     <w:multiLevelType w:val="multilevel"/>
     <w:tmpl w:val="2D94CD5A"/>
@@ -4542,7 +5138,7 @@
       </w:rPr>
     </w:lvl>
   </w:abstractNum>
-  <w:abstractNum w:abstractNumId="15" w15:restartNumberingAfterBreak="0">
+  <w:abstractNum w:abstractNumId="16" w15:restartNumberingAfterBreak="0">
     <w:nsid w:val="52CA487E"/>
     <w:multiLevelType w:val="multilevel"/>
     <w:tmpl w:val="AB6AAB06"/>
@@ -4691,7 +5287,156 @@
       </w:rPr>
     </w:lvl>
   </w:abstractNum>
-  <w:abstractNum w:abstractNumId="16" w15:restartNumberingAfterBreak="0">
+  <w:abstractNum w:abstractNumId="17" w15:restartNumberingAfterBreak="0">
+    <w:nsid w:val="5932294F"/>
+    <w:multiLevelType w:val="multilevel"/>
+    <w:tmpl w:val="DB56230E"/>
+    <w:lvl w:ilvl="0">
+      <w:start w:val="1"/>
+      <w:numFmt w:val="bullet"/>
+      <w:lvlText w:val=""/>
+      <w:lvlJc w:val="left"/>
+      <w:pPr>
+        <w:tabs>
+          <w:tab w:val="num" w:pos="720"/>
+        </w:tabs>
+        <w:ind w:left="720" w:hanging="360"/>
+      </w:pPr>
+      <w:rPr>
+        <w:rFonts w:ascii="Symbol" w:hAnsi="Symbol" w:hint="default"/>
+        <w:sz w:val="20"/>
+      </w:rPr>
+    </w:lvl>
+    <w:lvl w:ilvl="1" w:tentative="1">
+      <w:start w:val="1"/>
+      <w:numFmt w:val="bullet"/>
+      <w:lvlText w:val="o"/>
+      <w:lvlJc w:val="left"/>
+      <w:pPr>
+        <w:tabs>
+          <w:tab w:val="num" w:pos="1440"/>
+        </w:tabs>
+        <w:ind w:left="1440" w:hanging="360"/>
+      </w:pPr>
+      <w:rPr>
+        <w:rFonts w:ascii="Courier New" w:hAnsi="Courier New" w:hint="default"/>
+        <w:sz w:val="20"/>
+      </w:rPr>
+    </w:lvl>
+    <w:lvl w:ilvl="2" w:tentative="1">
+      <w:start w:val="1"/>
+      <w:numFmt w:val="bullet"/>
+      <w:lvlText w:val=""/>
+      <w:lvlJc w:val="left"/>
+      <w:pPr>
+        <w:tabs>
+          <w:tab w:val="num" w:pos="2160"/>
+        </w:tabs>
+        <w:ind w:left="2160" w:hanging="360"/>
+      </w:pPr>
+      <w:rPr>
+        <w:rFonts w:ascii="Wingdings" w:hAnsi="Wingdings" w:hint="default"/>
+        <w:sz w:val="20"/>
+      </w:rPr>
+    </w:lvl>
+    <w:lvl w:ilvl="3" w:tentative="1">
+      <w:start w:val="1"/>
+      <w:numFmt w:val="bullet"/>
+      <w:lvlText w:val=""/>
+      <w:lvlJc w:val="left"/>
+      <w:pPr>
+        <w:tabs>
+          <w:tab w:val="num" w:pos="2880"/>
+        </w:tabs>
+        <w:ind w:left="2880" w:hanging="360"/>
+      </w:pPr>
+      <w:rPr>
+        <w:rFonts w:ascii="Wingdings" w:hAnsi="Wingdings" w:hint="default"/>
+        <w:sz w:val="20"/>
+      </w:rPr>
+    </w:lvl>
+    <w:lvl w:ilvl="4" w:tentative="1">
+      <w:start w:val="1"/>
+      <w:numFmt w:val="bullet"/>
+      <w:lvlText w:val=""/>
+      <w:lvlJc w:val="left"/>
+      <w:pPr>
+        <w:tabs>
+          <w:tab w:val="num" w:pos="3600"/>
+        </w:tabs>
+        <w:ind w:left="3600" w:hanging="360"/>
+      </w:pPr>
+      <w:rPr>
+        <w:rFonts w:ascii="Wingdings" w:hAnsi="Wingdings" w:hint="default"/>
+        <w:sz w:val="20"/>
+      </w:rPr>
+    </w:lvl>
+    <w:lvl w:ilvl="5" w:tentative="1">
+      <w:start w:val="1"/>
+      <w:numFmt w:val="bullet"/>
+      <w:lvlText w:val=""/>
+      <w:lvlJc w:val="left"/>
+      <w:pPr>
+        <w:tabs>
+          <w:tab w:val="num" w:pos="4320"/>
+        </w:tabs>
+        <w:ind w:left="4320" w:hanging="360"/>
+      </w:pPr>
+      <w:rPr>
+        <w:rFonts w:ascii="Wingdings" w:hAnsi="Wingdings" w:hint="default"/>
+        <w:sz w:val="20"/>
+      </w:rPr>
+    </w:lvl>
+    <w:lvl w:ilvl="6" w:tentative="1">
+      <w:start w:val="1"/>
+      <w:numFmt w:val="bullet"/>
+      <w:lvlText w:val=""/>
+      <w:lvlJc w:val="left"/>
+      <w:pPr>
+        <w:tabs>
+          <w:tab w:val="num" w:pos="5040"/>
+        </w:tabs>
+        <w:ind w:left="5040" w:hanging="360"/>
+      </w:pPr>
+      <w:rPr>
+        <w:rFonts w:ascii="Wingdings" w:hAnsi="Wingdings" w:hint="default"/>
+        <w:sz w:val="20"/>
+      </w:rPr>
+    </w:lvl>
+    <w:lvl w:ilvl="7" w:tentative="1">
+      <w:start w:val="1"/>
+      <w:numFmt w:val="bullet"/>
+      <w:lvlText w:val=""/>
+      <w:lvlJc w:val="left"/>
+      <w:pPr>
+        <w:tabs>
+          <w:tab w:val="num" w:pos="5760"/>
+        </w:tabs>
+        <w:ind w:left="5760" w:hanging="360"/>
+      </w:pPr>
+      <w:rPr>
+        <w:rFonts w:ascii="Wingdings" w:hAnsi="Wingdings" w:hint="default"/>
+        <w:sz w:val="20"/>
+      </w:rPr>
+    </w:lvl>
+    <w:lvl w:ilvl="8" w:tentative="1">
+      <w:start w:val="1"/>
+      <w:numFmt w:val="bullet"/>
+      <w:lvlText w:val=""/>
+      <w:lvlJc w:val="left"/>
+      <w:pPr>
+        <w:tabs>
+          <w:tab w:val="num" w:pos="6480"/>
+        </w:tabs>
+        <w:ind w:left="6480" w:hanging="360"/>
+      </w:pPr>
+      <w:rPr>
+        <w:rFonts w:ascii="Wingdings" w:hAnsi="Wingdings" w:hint="default"/>
+        <w:sz w:val="20"/>
+      </w:rPr>
+    </w:lvl>
+  </w:abstractNum>
+  <w:abstractNum w:abstractNumId="18" w15:restartNumberingAfterBreak="0">
     <w:nsid w:val="5D5B2D2D"/>
     <w:multiLevelType w:val="multilevel"/>
     <w:tmpl w:val="99C6AE64"/>
@@ -4840,7 +5585,7 @@
       </w:rPr>
     </w:lvl>
   </w:abstractNum>
-  <w:abstractNum w:abstractNumId="17" w15:restartNumberingAfterBreak="0">
+  <w:abstractNum w:abstractNumId="19" w15:restartNumberingAfterBreak="0">
     <w:nsid w:val="62D003A1"/>
     <w:multiLevelType w:val="multilevel"/>
     <w:tmpl w:val="BB1A6DEA"/>
@@ -4989,7 +5734,7 @@
       </w:rPr>
     </w:lvl>
   </w:abstractNum>
-  <w:abstractNum w:abstractNumId="18" w15:restartNumberingAfterBreak="0">
+  <w:abstractNum w:abstractNumId="20" w15:restartNumberingAfterBreak="0">
     <w:nsid w:val="7114635E"/>
     <w:multiLevelType w:val="multilevel"/>
     <w:tmpl w:val="BEFA27E8"/>
@@ -5138,7 +5883,7 @@
       </w:rPr>
     </w:lvl>
   </w:abstractNum>
-  <w:abstractNum w:abstractNumId="19" w15:restartNumberingAfterBreak="0">
+  <w:abstractNum w:abstractNumId="21" w15:restartNumberingAfterBreak="0">
     <w:nsid w:val="733E5C7E"/>
     <w:multiLevelType w:val="multilevel"/>
     <w:tmpl w:val="4672F8EA"/>
@@ -5287,7 +6032,7 @@
       </w:rPr>
     </w:lvl>
   </w:abstractNum>
-  <w:abstractNum w:abstractNumId="20" w15:restartNumberingAfterBreak="0">
+  <w:abstractNum w:abstractNumId="22" w15:restartNumberingAfterBreak="0">
     <w:nsid w:val="7E48675A"/>
     <w:multiLevelType w:val="multilevel"/>
     <w:tmpl w:val="4D9E39BE"/>
@@ -5436,7 +6181,7 @@
       </w:rPr>
     </w:lvl>
   </w:abstractNum>
-  <w:abstractNum w:abstractNumId="21" w15:restartNumberingAfterBreak="0">
+  <w:abstractNum w:abstractNumId="23" w15:restartNumberingAfterBreak="0">
     <w:nsid w:val="7FC62796"/>
     <w:multiLevelType w:val="multilevel"/>
     <w:tmpl w:val="ACD4ABEA"/>
@@ -5586,40 +6331,40 @@
     </w:lvl>
   </w:abstractNum>
   <w:num w:numId="1">
-    <w:abstractNumId w:val="17"/>
+    <w:abstractNumId w:val="19"/>
   </w:num>
   <w:num w:numId="2">
-    <w:abstractNumId w:val="8"/>
+    <w:abstractNumId w:val="9"/>
   </w:num>
   <w:num w:numId="3">
-    <w:abstractNumId w:val="13"/>
+    <w:abstractNumId w:val="14"/>
   </w:num>
   <w:num w:numId="4">
+    <w:abstractNumId w:val="23"/>
+  </w:num>
+  <w:num w:numId="5">
+    <w:abstractNumId w:val="16"/>
+  </w:num>
+  <w:num w:numId="6">
+    <w:abstractNumId w:val="18"/>
+  </w:num>
+  <w:num w:numId="7">
     <w:abstractNumId w:val="21"/>
   </w:num>
-  <w:num w:numId="5">
-    <w:abstractNumId w:val="15"/>
-  </w:num>
-  <w:num w:numId="6">
-    <w:abstractNumId w:val="16"/>
-  </w:num>
-  <w:num w:numId="7">
-    <w:abstractNumId w:val="19"/>
-  </w:num>
   <w:num w:numId="8">
-    <w:abstractNumId w:val="18"/>
+    <w:abstractNumId w:val="20"/>
   </w:num>
   <w:num w:numId="9">
-    <w:abstractNumId w:val="6"/>
+    <w:abstractNumId w:val="7"/>
   </w:num>
   <w:num w:numId="10">
-    <w:abstractNumId w:val="7"/>
+    <w:abstractNumId w:val="8"/>
   </w:num>
   <w:num w:numId="11">
     <w:abstractNumId w:val="1"/>
   </w:num>
   <w:num w:numId="12">
-    <w:abstractNumId w:val="9"/>
+    <w:abstractNumId w:val="10"/>
   </w:num>
   <w:num w:numId="13">
     <w:abstractNumId w:val="0"/>
@@ -5631,25 +6376,31 @@
     <w:abstractNumId w:val="4"/>
   </w:num>
   <w:num w:numId="16">
-    <w:abstractNumId w:val="10"/>
+    <w:abstractNumId w:val="11"/>
   </w:num>
   <w:num w:numId="17">
     <w:abstractNumId w:val="2"/>
   </w:num>
   <w:num w:numId="18">
-    <w:abstractNumId w:val="20"/>
+    <w:abstractNumId w:val="22"/>
   </w:num>
   <w:num w:numId="19">
-    <w:abstractNumId w:val="12"/>
+    <w:abstractNumId w:val="13"/>
   </w:num>
   <w:num w:numId="20">
-    <w:abstractNumId w:val="14"/>
+    <w:abstractNumId w:val="15"/>
   </w:num>
   <w:num w:numId="21">
     <w:abstractNumId w:val="5"/>
   </w:num>
   <w:num w:numId="22">
-    <w:abstractNumId w:val="11"/>
+    <w:abstractNumId w:val="12"/>
+  </w:num>
+  <w:num w:numId="23">
+    <w:abstractNumId w:val="17"/>
+  </w:num>
+  <w:num w:numId="24">
+    <w:abstractNumId w:val="6"/>
   </w:num>
 </w:numbering>
 </file>

</xml_diff>